<commit_message>
Modifique doc con ale haha
</commit_message>
<xml_diff>
--- a/api.docx
+++ b/api.docx
@@ -135,6 +135,7 @@
           <w:bCs/>
           <w:sz w:val="40"/>
           <w:szCs w:val="40"/>
+          <w:u w:val="single"/>
         </w:rPr>
       </w:pPr>
       <w:r>
@@ -144,8 +145,46 @@
           <w:sz w:val="40"/>
           <w:szCs w:val="40"/>
         </w:rPr>
-        <w:t>P2_Consumo API</w:t>
-      </w:r>
+        <w:t>P2_</w:t>
+      </w:r>
+      <w:r>
+        <w:rPr>
+          <w:b/>
+          <w:bCs/>
+          <w:sz w:val="40"/>
+          <w:szCs w:val="40"/>
+        </w:rPr>
+        <w:t>Consumo</w:t>
+      </w:r>
+      <w:r>
+        <w:rPr>
+          <w:b/>
+          <w:bCs/>
+          <w:sz w:val="40"/>
+          <w:szCs w:val="40"/>
+        </w:rPr>
+        <w:t xml:space="preserve"> API</w:t>
+      </w:r>
+      <w:r>
+        <w:rPr>
+          <w:b/>
+          <w:bCs/>
+          <w:sz w:val="40"/>
+          <w:szCs w:val="40"/>
+        </w:rPr>
+        <w:t xml:space="preserve"> Ale </w:t>
+      </w:r>
+      <w:proofErr w:type="spellStart"/>
+      <w:r>
+        <w:rPr>
+          <w:b/>
+          <w:bCs/>
+          <w:sz w:val="40"/>
+          <w:szCs w:val="40"/>
+        </w:rPr>
+        <w:t>hhahaha</w:t>
+      </w:r>
+      <w:proofErr w:type="spellEnd"/>
     </w:p>
     <w:p>
       <w:pPr>
@@ -483,7 +522,23 @@
           <w:rFonts w:eastAsia="Calibri"/>
           <w:color w:val="000000" w:themeColor="text1"/>
         </w:rPr>
-        <w:t>Purísima del Rincón, Gto.</w:t>
+        <w:t xml:space="preserve">Purísima del Rincón, </w:t>
+      </w:r>
+      <w:proofErr w:type="spellStart"/>
+      <w:r>
+        <w:rPr>
+          <w:rFonts w:eastAsia="Calibri"/>
+          <w:color w:val="000000" w:themeColor="text1"/>
+        </w:rPr>
+        <w:t>Gto</w:t>
+      </w:r>
+      <w:proofErr w:type="spellEnd"/>
+      <w:r>
+        <w:rPr>
+          <w:rFonts w:eastAsia="Calibri"/>
+          <w:color w:val="000000" w:themeColor="text1"/>
+        </w:rPr>
+        <w:t>.</w:t>
       </w:r>
     </w:p>
     <w:p>
@@ -523,8 +578,72 @@
         <w:rPr>
           <w:rFonts w:eastAsia="Calibri"/>
         </w:rPr>
-        <w:t>El desarrollo de aplicaciones móviles modernas requiere integrar datos dinámicos y actualizados que enriquezcan la experiencia del usuario. En este proyecto, se implementó el consumo de una API pública utilizando Retrofit en un entorno Android con Kotlin y Jetpack Compose. El objetivo fue construir una interfaz funcional que muestre información de personajes de la saga Harry Potter, obtenida en tiempo real desde un servicio web. A través de la arquitectura MVVM (Model-View-ViewModel</w:t>
-      </w:r>
+        <w:t xml:space="preserve">El desarrollo de aplicaciones móviles modernas requiere integrar datos dinámicos y actualizados que enriquezcan la experiencia del usuario. En este proyecto, se implementó el consumo de una API pública utilizando </w:t>
+      </w:r>
+      <w:proofErr w:type="spellStart"/>
+      <w:r>
+        <w:rPr>
+          <w:rFonts w:eastAsia="Calibri"/>
+        </w:rPr>
+        <w:t>Retrofit</w:t>
+      </w:r>
+      <w:proofErr w:type="spellEnd"/>
+      <w:r>
+        <w:rPr>
+          <w:rFonts w:eastAsia="Calibri"/>
+        </w:rPr>
+        <w:t xml:space="preserve"> en un entorno Android con </w:t>
+      </w:r>
+      <w:proofErr w:type="spellStart"/>
+      <w:r>
+        <w:rPr>
+          <w:rFonts w:eastAsia="Calibri"/>
+        </w:rPr>
+        <w:t>Kotlin</w:t>
+      </w:r>
+      <w:proofErr w:type="spellEnd"/>
+      <w:r>
+        <w:rPr>
+          <w:rFonts w:eastAsia="Calibri"/>
+        </w:rPr>
+        <w:t xml:space="preserve"> y </w:t>
+      </w:r>
+      <w:proofErr w:type="spellStart"/>
+      <w:r>
+        <w:rPr>
+          <w:rFonts w:eastAsia="Calibri"/>
+        </w:rPr>
+        <w:t>Jetpack</w:t>
+      </w:r>
+      <w:proofErr w:type="spellEnd"/>
+      <w:r>
+        <w:rPr>
+          <w:rFonts w:eastAsia="Calibri"/>
+        </w:rPr>
+        <w:t xml:space="preserve"> </w:t>
+      </w:r>
+      <w:proofErr w:type="spellStart"/>
+      <w:r>
+        <w:rPr>
+          <w:rFonts w:eastAsia="Calibri"/>
+        </w:rPr>
+        <w:t>Compose</w:t>
+      </w:r>
+      <w:proofErr w:type="spellEnd"/>
+      <w:r>
+        <w:rPr>
+          <w:rFonts w:eastAsia="Calibri"/>
+        </w:rPr>
+        <w:t>. El objetivo fue construir una interfaz funcional que muestre información de personajes de la saga Harry Potter, obtenida en tiempo real desde un servicio web. A través de la arquitectura MVVM (Model-View-</w:t>
+      </w:r>
+      <w:proofErr w:type="spellStart"/>
+      <w:r>
+        <w:rPr>
+          <w:rFonts w:eastAsia="Calibri"/>
+        </w:rPr>
+        <w:t>ViewModel</w:t>
+      </w:r>
+      <w:proofErr w:type="spellEnd"/>
       <w:r>
         <w:rPr>
           <w:rFonts w:eastAsia="Calibri"/>
@@ -629,7 +748,35 @@
         <w:rPr>
           <w:rFonts w:eastAsia="Calibri"/>
         </w:rPr>
-        <w:t xml:space="preserve">n empty activity </w:t>
+        <w:t xml:space="preserve">n </w:t>
+      </w:r>
+      <w:proofErr w:type="spellStart"/>
+      <w:r>
+        <w:rPr>
+          <w:rFonts w:eastAsia="Calibri"/>
+        </w:rPr>
+        <w:t>empty</w:t>
+      </w:r>
+      <w:proofErr w:type="spellEnd"/>
+      <w:r>
+        <w:rPr>
+          <w:rFonts w:eastAsia="Calibri"/>
+        </w:rPr>
+        <w:t xml:space="preserve"> </w:t>
+      </w:r>
+      <w:proofErr w:type="spellStart"/>
+      <w:r>
+        <w:rPr>
+          <w:rFonts w:eastAsia="Calibri"/>
+        </w:rPr>
+        <w:t>activity</w:t>
+      </w:r>
+      <w:proofErr w:type="spellEnd"/>
+      <w:r>
+        <w:rPr>
+          <w:rFonts w:eastAsia="Calibri"/>
+        </w:rPr>
+        <w:t xml:space="preserve"> </w:t>
       </w:r>
     </w:p>
     <w:p>
@@ -647,7 +794,35 @@
         <w:rPr>
           <w:rFonts w:eastAsia="Calibri"/>
         </w:rPr>
-        <w:t>Creamos un archivo kotlin “Character”, donde tendremos una data class con los atributos seleccionados de la API de los personajes</w:t>
+        <w:t xml:space="preserve">Creamos un archivo </w:t>
+      </w:r>
+      <w:proofErr w:type="spellStart"/>
+      <w:r>
+        <w:rPr>
+          <w:rFonts w:eastAsia="Calibri"/>
+        </w:rPr>
+        <w:t>kotlin</w:t>
+      </w:r>
+      <w:proofErr w:type="spellEnd"/>
+      <w:r>
+        <w:rPr>
+          <w:rFonts w:eastAsia="Calibri"/>
+        </w:rPr>
+        <w:t xml:space="preserve"> “Character”, donde tendremos una data </w:t>
+      </w:r>
+      <w:proofErr w:type="spellStart"/>
+      <w:r>
+        <w:rPr>
+          <w:rFonts w:eastAsia="Calibri"/>
+        </w:rPr>
+        <w:t>class</w:t>
+      </w:r>
+      <w:proofErr w:type="spellEnd"/>
+      <w:r>
+        <w:rPr>
+          <w:rFonts w:eastAsia="Calibri"/>
+        </w:rPr>
+        <w:t xml:space="preserve"> con los atributos seleccionados de la API de los personajes</w:t>
       </w:r>
     </w:p>
     <w:p>
@@ -671,6 +846,7 @@
         </w:rPr>
         <w:t xml:space="preserve">data class </w:t>
       </w:r>
+      <w:proofErr w:type="spellStart"/>
       <w:r>
         <w:rPr>
           <w:color w:val="000000"/>
@@ -680,6 +856,7 @@
         </w:rPr>
         <w:t>CharacterResponse</w:t>
       </w:r>
+      <w:proofErr w:type="spellEnd"/>
       <w:r>
         <w:rPr>
           <w:color w:val="080808"/>
@@ -699,6 +876,7 @@
         <w:br/>
         <w:t xml:space="preserve">    </w:t>
       </w:r>
+      <w:proofErr w:type="spellStart"/>
       <w:r>
         <w:rPr>
           <w:color w:val="0033B3"/>
@@ -706,7 +884,17 @@
           <w:szCs w:val="24"/>
           <w:lang w:val="en-US"/>
         </w:rPr>
-        <w:t xml:space="preserve">val </w:t>
+        <w:t>val</w:t>
+      </w:r>
+      <w:proofErr w:type="spellEnd"/>
+      <w:r>
+        <w:rPr>
+          <w:color w:val="0033B3"/>
+          <w:sz w:val="24"/>
+          <w:szCs w:val="24"/>
+          <w:lang w:val="en-US"/>
+        </w:rPr>
+        <w:t xml:space="preserve"> </w:t>
       </w:r>
       <w:r>
         <w:rPr>
@@ -827,6 +1015,7 @@
         <w:br/>
         <w:t xml:space="preserve">    </w:t>
       </w:r>
+      <w:proofErr w:type="spellStart"/>
       <w:r>
         <w:rPr>
           <w:color w:val="0033B3"/>
@@ -834,7 +1023,17 @@
           <w:szCs w:val="24"/>
           <w:lang w:val="en-US"/>
         </w:rPr>
-        <w:t xml:space="preserve">val </w:t>
+        <w:t>val</w:t>
+      </w:r>
+      <w:proofErr w:type="spellEnd"/>
+      <w:r>
+        <w:rPr>
+          <w:color w:val="0033B3"/>
+          <w:sz w:val="24"/>
+          <w:szCs w:val="24"/>
+          <w:lang w:val="en-US"/>
+        </w:rPr>
+        <w:t xml:space="preserve"> </w:t>
       </w:r>
       <w:r>
         <w:rPr>
@@ -882,6 +1081,7 @@
         <w:br/>
         <w:t xml:space="preserve">    </w:t>
       </w:r>
+      <w:proofErr w:type="spellStart"/>
       <w:r>
         <w:rPr>
           <w:color w:val="0033B3"/>
@@ -889,7 +1089,17 @@
           <w:szCs w:val="24"/>
           <w:lang w:val="en-US"/>
         </w:rPr>
-        <w:t xml:space="preserve">val </w:t>
+        <w:t>val</w:t>
+      </w:r>
+      <w:proofErr w:type="spellEnd"/>
+      <w:r>
+        <w:rPr>
+          <w:color w:val="0033B3"/>
+          <w:sz w:val="24"/>
+          <w:szCs w:val="24"/>
+          <w:lang w:val="en-US"/>
+        </w:rPr>
+        <w:t xml:space="preserve"> </w:t>
       </w:r>
       <w:r>
         <w:rPr>
@@ -937,6 +1147,7 @@
         <w:br/>
         <w:t xml:space="preserve">    </w:t>
       </w:r>
+      <w:proofErr w:type="spellStart"/>
       <w:r>
         <w:rPr>
           <w:color w:val="0033B3"/>
@@ -944,7 +1155,17 @@
           <w:szCs w:val="24"/>
           <w:lang w:val="en-US"/>
         </w:rPr>
-        <w:t xml:space="preserve">val </w:t>
+        <w:t>val</w:t>
+      </w:r>
+      <w:proofErr w:type="spellEnd"/>
+      <w:r>
+        <w:rPr>
+          <w:color w:val="0033B3"/>
+          <w:sz w:val="24"/>
+          <w:szCs w:val="24"/>
+          <w:lang w:val="en-US"/>
+        </w:rPr>
+        <w:t xml:space="preserve"> </w:t>
       </w:r>
       <w:r>
         <w:rPr>
@@ -992,6 +1213,7 @@
         <w:br/>
         <w:t xml:space="preserve">    </w:t>
       </w:r>
+      <w:proofErr w:type="spellStart"/>
       <w:r>
         <w:rPr>
           <w:color w:val="0033B3"/>
@@ -999,7 +1221,17 @@
           <w:szCs w:val="24"/>
           <w:lang w:val="en-US"/>
         </w:rPr>
-        <w:t xml:space="preserve">val </w:t>
+        <w:t>val</w:t>
+      </w:r>
+      <w:proofErr w:type="spellEnd"/>
+      <w:r>
+        <w:rPr>
+          <w:color w:val="0033B3"/>
+          <w:sz w:val="24"/>
+          <w:szCs w:val="24"/>
+          <w:lang w:val="en-US"/>
+        </w:rPr>
+        <w:t xml:space="preserve"> </w:t>
       </w:r>
       <w:r>
         <w:rPr>
@@ -1047,6 +1279,7 @@
         <w:br/>
         <w:t xml:space="preserve">    </w:t>
       </w:r>
+      <w:proofErr w:type="spellStart"/>
       <w:r>
         <w:rPr>
           <w:color w:val="0033B3"/>
@@ -1054,7 +1287,17 @@
           <w:szCs w:val="24"/>
           <w:lang w:val="en-US"/>
         </w:rPr>
-        <w:t xml:space="preserve">val </w:t>
+        <w:t>val</w:t>
+      </w:r>
+      <w:proofErr w:type="spellEnd"/>
+      <w:r>
+        <w:rPr>
+          <w:color w:val="0033B3"/>
+          <w:sz w:val="24"/>
+          <w:szCs w:val="24"/>
+          <w:lang w:val="en-US"/>
+        </w:rPr>
+        <w:t xml:space="preserve"> </w:t>
       </w:r>
       <w:r>
         <w:rPr>
@@ -1102,6 +1345,7 @@
         <w:br/>
         <w:t xml:space="preserve">    </w:t>
       </w:r>
+      <w:proofErr w:type="spellStart"/>
       <w:r>
         <w:rPr>
           <w:color w:val="0033B3"/>
@@ -1109,7 +1353,17 @@
           <w:szCs w:val="24"/>
           <w:lang w:val="en-US"/>
         </w:rPr>
-        <w:t xml:space="preserve">val </w:t>
+        <w:t>val</w:t>
+      </w:r>
+      <w:proofErr w:type="spellEnd"/>
+      <w:r>
+        <w:rPr>
+          <w:color w:val="0033B3"/>
+          <w:sz w:val="24"/>
+          <w:szCs w:val="24"/>
+          <w:lang w:val="en-US"/>
+        </w:rPr>
+        <w:t xml:space="preserve"> </w:t>
       </w:r>
       <w:r>
         <w:rPr>
@@ -1157,6 +1411,7 @@
         <w:br/>
         <w:t xml:space="preserve">    </w:t>
       </w:r>
+      <w:proofErr w:type="spellStart"/>
       <w:r>
         <w:rPr>
           <w:color w:val="0033B3"/>
@@ -1164,7 +1419,17 @@
           <w:szCs w:val="24"/>
           <w:lang w:val="en-US"/>
         </w:rPr>
-        <w:t xml:space="preserve">val </w:t>
+        <w:t>val</w:t>
+      </w:r>
+      <w:proofErr w:type="spellEnd"/>
+      <w:r>
+        <w:rPr>
+          <w:color w:val="0033B3"/>
+          <w:sz w:val="24"/>
+          <w:szCs w:val="24"/>
+          <w:lang w:val="en-US"/>
+        </w:rPr>
+        <w:t xml:space="preserve"> </w:t>
       </w:r>
       <w:r>
         <w:rPr>
@@ -1236,7 +1501,35 @@
         <w:rPr>
           <w:rFonts w:eastAsia="Calibri"/>
         </w:rPr>
-        <w:t>Creamos un archivo tipo “Object” llamado “RetrofitClient”</w:t>
+        <w:t>Creamos un archivo tipo “</w:t>
+      </w:r>
+      <w:proofErr w:type="spellStart"/>
+      <w:r>
+        <w:rPr>
+          <w:rFonts w:eastAsia="Calibri"/>
+        </w:rPr>
+        <w:t>Object</w:t>
+      </w:r>
+      <w:proofErr w:type="spellEnd"/>
+      <w:r>
+        <w:rPr>
+          <w:rFonts w:eastAsia="Calibri"/>
+        </w:rPr>
+        <w:t>” llamado “</w:t>
+      </w:r>
+      <w:proofErr w:type="spellStart"/>
+      <w:r>
+        <w:rPr>
+          <w:rFonts w:eastAsia="Calibri"/>
+        </w:rPr>
+        <w:t>RetrofitClient</w:t>
+      </w:r>
+      <w:proofErr w:type="spellEnd"/>
+      <w:r>
+        <w:rPr>
+          <w:rFonts w:eastAsia="Calibri"/>
+        </w:rPr>
+        <w:t>”</w:t>
       </w:r>
       <w:r>
         <w:rPr>
@@ -1280,21 +1573,41 @@
           <w:szCs w:val="24"/>
         </w:rPr>
       </w:pPr>
+      <w:proofErr w:type="spellStart"/>
       <w:r>
         <w:rPr>
           <w:color w:val="0033B3"/>
           <w:sz w:val="24"/>
           <w:szCs w:val="24"/>
         </w:rPr>
-        <w:t xml:space="preserve">object </w:t>
-      </w:r>
+        <w:t>object</w:t>
+      </w:r>
+      <w:proofErr w:type="spellEnd"/>
+      <w:r>
+        <w:rPr>
+          <w:color w:val="0033B3"/>
+          <w:sz w:val="24"/>
+          <w:szCs w:val="24"/>
+        </w:rPr>
+        <w:t xml:space="preserve"> </w:t>
+      </w:r>
+      <w:proofErr w:type="spellStart"/>
       <w:r>
         <w:rPr>
           <w:color w:val="000000"/>
           <w:sz w:val="24"/>
           <w:szCs w:val="24"/>
         </w:rPr>
-        <w:t xml:space="preserve">RetrofitClient </w:t>
+        <w:t>RetrofitClient</w:t>
+      </w:r>
+      <w:proofErr w:type="spellEnd"/>
+      <w:r>
+        <w:rPr>
+          <w:color w:val="000000"/>
+          <w:sz w:val="24"/>
+          <w:szCs w:val="24"/>
+        </w:rPr>
+        <w:t xml:space="preserve"> </w:t>
       </w:r>
       <w:r>
         <w:rPr>
@@ -1313,13 +1626,23 @@
         <w:br/>
         <w:t xml:space="preserve">    </w:t>
       </w:r>
+      <w:proofErr w:type="spellStart"/>
       <w:r>
         <w:rPr>
           <w:color w:val="0033B3"/>
           <w:sz w:val="24"/>
           <w:szCs w:val="24"/>
         </w:rPr>
-        <w:t xml:space="preserve">const val </w:t>
+        <w:t>const</w:t>
+      </w:r>
+      <w:proofErr w:type="spellEnd"/>
+      <w:r>
+        <w:rPr>
+          <w:color w:val="0033B3"/>
+          <w:sz w:val="24"/>
+          <w:szCs w:val="24"/>
+        </w:rPr>
+        <w:t xml:space="preserve"> val </w:t>
       </w:r>
       <w:r>
         <w:rPr>
@@ -1396,8 +1719,9 @@
           <w:szCs w:val="24"/>
         </w:rPr>
         <w:br/>
-        <w:t xml:space="preserve">    //implementacion del servicio</w:t>
-      </w:r>
+        <w:t xml:space="preserve">    //</w:t>
+      </w:r>
+      <w:proofErr w:type="spellStart"/>
       <w:r>
         <w:rPr>
           <w:i/>
@@ -1406,6 +1730,27 @@
           <w:sz w:val="24"/>
           <w:szCs w:val="24"/>
         </w:rPr>
+        <w:t>implementacion</w:t>
+      </w:r>
+      <w:proofErr w:type="spellEnd"/>
+      <w:r>
+        <w:rPr>
+          <w:i/>
+          <w:iCs/>
+          <w:color w:val="8C8C8C"/>
+          <w:sz w:val="24"/>
+          <w:szCs w:val="24"/>
+        </w:rPr>
+        <w:t xml:space="preserve"> del servicio</w:t>
+      </w:r>
+      <w:r>
+        <w:rPr>
+          <w:i/>
+          <w:iCs/>
+          <w:color w:val="8C8C8C"/>
+          <w:sz w:val="24"/>
+          <w:szCs w:val="24"/>
+        </w:rPr>
         <w:br/>
         <w:t xml:space="preserve">    </w:t>
       </w:r>
@@ -1417,6 +1762,7 @@
         </w:rPr>
         <w:t xml:space="preserve">val </w:t>
       </w:r>
+      <w:proofErr w:type="spellStart"/>
       <w:r>
         <w:rPr>
           <w:color w:val="871094"/>
@@ -1425,6 +1771,7 @@
         </w:rPr>
         <w:t>apiService</w:t>
       </w:r>
+      <w:proofErr w:type="spellEnd"/>
       <w:r>
         <w:rPr>
           <w:color w:val="080808"/>
@@ -1433,22 +1780,43 @@
         </w:rPr>
         <w:t xml:space="preserve">: </w:t>
       </w:r>
+      <w:proofErr w:type="spellStart"/>
       <w:r>
         <w:rPr>
           <w:color w:val="000000"/>
           <w:sz w:val="24"/>
           <w:szCs w:val="24"/>
         </w:rPr>
-        <w:t xml:space="preserve">ApiService </w:t>
-      </w:r>
+        <w:t>ApiService</w:t>
+      </w:r>
+      <w:proofErr w:type="spellEnd"/>
+      <w:r>
+        <w:rPr>
+          <w:color w:val="000000"/>
+          <w:sz w:val="24"/>
+          <w:szCs w:val="24"/>
+        </w:rPr>
+        <w:t xml:space="preserve"> </w:t>
+      </w:r>
+      <w:proofErr w:type="spellStart"/>
       <w:r>
         <w:rPr>
           <w:color w:val="0033B3"/>
           <w:sz w:val="24"/>
           <w:szCs w:val="24"/>
         </w:rPr>
-        <w:t xml:space="preserve">by </w:t>
-      </w:r>
+        <w:t>by</w:t>
+      </w:r>
+      <w:proofErr w:type="spellEnd"/>
+      <w:r>
+        <w:rPr>
+          <w:color w:val="0033B3"/>
+          <w:sz w:val="24"/>
+          <w:szCs w:val="24"/>
+        </w:rPr>
+        <w:t xml:space="preserve"> </w:t>
+      </w:r>
+      <w:proofErr w:type="spellStart"/>
       <w:r>
         <w:rPr>
           <w:i/>
@@ -1457,7 +1825,18 @@
           <w:sz w:val="24"/>
           <w:szCs w:val="24"/>
         </w:rPr>
-        <w:t xml:space="preserve">lazy </w:t>
+        <w:t>lazy</w:t>
+      </w:r>
+      <w:proofErr w:type="spellEnd"/>
+      <w:r>
+        <w:rPr>
+          <w:i/>
+          <w:iCs/>
+          <w:color w:val="00627A"/>
+          <w:sz w:val="24"/>
+          <w:szCs w:val="24"/>
+        </w:rPr>
+        <w:t xml:space="preserve"> </w:t>
       </w:r>
       <w:r>
         <w:rPr>
@@ -1480,6 +1859,7 @@
         <w:br/>
         <w:t xml:space="preserve">        </w:t>
       </w:r>
+      <w:proofErr w:type="spellStart"/>
       <w:r>
         <w:rPr>
           <w:color w:val="000000"/>
@@ -1494,7 +1874,16 @@
           <w:sz w:val="24"/>
           <w:szCs w:val="24"/>
         </w:rPr>
-        <w:t>.Builder()</w:t>
+        <w:t>.Builder</w:t>
+      </w:r>
+      <w:proofErr w:type="spellEnd"/>
+      <w:r>
+        <w:rPr>
+          <w:color w:val="080808"/>
+          <w:sz w:val="24"/>
+          <w:szCs w:val="24"/>
+        </w:rPr>
+        <w:t>()</w:t>
       </w:r>
       <w:r>
         <w:rPr>
@@ -1503,7 +1892,25 @@
           <w:szCs w:val="24"/>
         </w:rPr>
         <w:br/>
-        <w:t xml:space="preserve">            .baseUrl(</w:t>
+        <w:t xml:space="preserve">            .</w:t>
+      </w:r>
+      <w:proofErr w:type="spellStart"/>
+      <w:r>
+        <w:rPr>
+          <w:color w:val="080808"/>
+          <w:sz w:val="24"/>
+          <w:szCs w:val="24"/>
+        </w:rPr>
+        <w:t>baseUrl</w:t>
+      </w:r>
+      <w:proofErr w:type="spellEnd"/>
+      <w:r>
+        <w:rPr>
+          <w:color w:val="080808"/>
+          <w:sz w:val="24"/>
+          <w:szCs w:val="24"/>
+        </w:rPr>
+        <w:t>(</w:t>
       </w:r>
       <w:r>
         <w:rPr>
@@ -1529,8 +1936,9 @@
           <w:sz w:val="24"/>
           <w:szCs w:val="24"/>
         </w:rPr>
-        <w:t>//url de la api</w:t>
-      </w:r>
+        <w:t>//</w:t>
+      </w:r>
+      <w:proofErr w:type="spellStart"/>
       <w:r>
         <w:rPr>
           <w:i/>
@@ -1539,33 +1947,9 @@
           <w:sz w:val="24"/>
           <w:szCs w:val="24"/>
         </w:rPr>
-        <w:br/>
-        <w:t xml:space="preserve">            </w:t>
-      </w:r>
-      <w:r>
-        <w:rPr>
-          <w:color w:val="080808"/>
-          <w:sz w:val="24"/>
-          <w:szCs w:val="24"/>
-        </w:rPr>
-        <w:t>.addConverterFactory(</w:t>
-      </w:r>
-      <w:r>
-        <w:rPr>
-          <w:color w:val="000000"/>
-          <w:sz w:val="24"/>
-          <w:szCs w:val="24"/>
-        </w:rPr>
-        <w:t>GsonConverterFactory</w:t>
-      </w:r>
-      <w:r>
-        <w:rPr>
-          <w:color w:val="080808"/>
-          <w:sz w:val="24"/>
-          <w:szCs w:val="24"/>
-        </w:rPr>
-        <w:t xml:space="preserve">.create()) </w:t>
-      </w:r>
+        <w:t>url</w:t>
+      </w:r>
+      <w:proofErr w:type="spellEnd"/>
       <w:r>
         <w:rPr>
           <w:i/>
@@ -1574,7 +1958,7 @@
           <w:sz w:val="24"/>
           <w:szCs w:val="24"/>
         </w:rPr>
-        <w:t>//castear json a texto</w:t>
+        <w:t xml:space="preserve"> de la api</w:t>
       </w:r>
       <w:r>
         <w:rPr>
@@ -1593,17 +1977,149 @@
           <w:sz w:val="24"/>
           <w:szCs w:val="24"/>
         </w:rPr>
-        <w:t>.build()</w:t>
-      </w:r>
-      <w:r>
-        <w:rPr>
-          <w:color w:val="080808"/>
+        <w:t>.</w:t>
+      </w:r>
+      <w:proofErr w:type="spellStart"/>
+      <w:r>
+        <w:rPr>
+          <w:color w:val="080808"/>
+          <w:sz w:val="24"/>
+          <w:szCs w:val="24"/>
+        </w:rPr>
+        <w:t>addConverterFactory</w:t>
+      </w:r>
+      <w:proofErr w:type="spellEnd"/>
+      <w:r>
+        <w:rPr>
+          <w:color w:val="080808"/>
+          <w:sz w:val="24"/>
+          <w:szCs w:val="24"/>
+        </w:rPr>
+        <w:t>(</w:t>
+      </w:r>
+      <w:proofErr w:type="spellStart"/>
+      <w:r>
+        <w:rPr>
+          <w:color w:val="000000"/>
+          <w:sz w:val="24"/>
+          <w:szCs w:val="24"/>
+        </w:rPr>
+        <w:t>GsonConverterFactory</w:t>
+      </w:r>
+      <w:r>
+        <w:rPr>
+          <w:color w:val="080808"/>
+          <w:sz w:val="24"/>
+          <w:szCs w:val="24"/>
+        </w:rPr>
+        <w:t>.create</w:t>
+      </w:r>
+      <w:proofErr w:type="spellEnd"/>
+      <w:r>
+        <w:rPr>
+          <w:color w:val="080808"/>
+          <w:sz w:val="24"/>
+          <w:szCs w:val="24"/>
+        </w:rPr>
+        <w:t xml:space="preserve">()) </w:t>
+      </w:r>
+      <w:r>
+        <w:rPr>
+          <w:i/>
+          <w:iCs/>
+          <w:color w:val="8C8C8C"/>
+          <w:sz w:val="24"/>
+          <w:szCs w:val="24"/>
+        </w:rPr>
+        <w:t xml:space="preserve">//castear </w:t>
+      </w:r>
+      <w:proofErr w:type="spellStart"/>
+      <w:r>
+        <w:rPr>
+          <w:i/>
+          <w:iCs/>
+          <w:color w:val="8C8C8C"/>
+          <w:sz w:val="24"/>
+          <w:szCs w:val="24"/>
+        </w:rPr>
+        <w:t>json</w:t>
+      </w:r>
+      <w:proofErr w:type="spellEnd"/>
+      <w:r>
+        <w:rPr>
+          <w:i/>
+          <w:iCs/>
+          <w:color w:val="8C8C8C"/>
+          <w:sz w:val="24"/>
+          <w:szCs w:val="24"/>
+        </w:rPr>
+        <w:t xml:space="preserve"> a texto</w:t>
+      </w:r>
+      <w:r>
+        <w:rPr>
+          <w:i/>
+          <w:iCs/>
+          <w:color w:val="8C8C8C"/>
           <w:sz w:val="24"/>
           <w:szCs w:val="24"/>
         </w:rPr>
         <w:br/>
-        <w:t xml:space="preserve">            .create(</w:t>
-      </w:r>
+        <w:t xml:space="preserve">            </w:t>
+      </w:r>
+      <w:r>
+        <w:rPr>
+          <w:color w:val="080808"/>
+          <w:sz w:val="24"/>
+          <w:szCs w:val="24"/>
+        </w:rPr>
+        <w:t>.</w:t>
+      </w:r>
+      <w:proofErr w:type="spellStart"/>
+      <w:r>
+        <w:rPr>
+          <w:color w:val="080808"/>
+          <w:sz w:val="24"/>
+          <w:szCs w:val="24"/>
+        </w:rPr>
+        <w:t>build</w:t>
+      </w:r>
+      <w:proofErr w:type="spellEnd"/>
+      <w:r>
+        <w:rPr>
+          <w:color w:val="080808"/>
+          <w:sz w:val="24"/>
+          <w:szCs w:val="24"/>
+        </w:rPr>
+        <w:t>()</w:t>
+      </w:r>
+      <w:r>
+        <w:rPr>
+          <w:color w:val="080808"/>
+          <w:sz w:val="24"/>
+          <w:szCs w:val="24"/>
+        </w:rPr>
+        <w:br/>
+        <w:t xml:space="preserve">            .</w:t>
+      </w:r>
+      <w:proofErr w:type="spellStart"/>
+      <w:r>
+        <w:rPr>
+          <w:color w:val="080808"/>
+          <w:sz w:val="24"/>
+          <w:szCs w:val="24"/>
+        </w:rPr>
+        <w:t>create</w:t>
+      </w:r>
+      <w:proofErr w:type="spellEnd"/>
+      <w:r>
+        <w:rPr>
+          <w:color w:val="080808"/>
+          <w:sz w:val="24"/>
+          <w:szCs w:val="24"/>
+        </w:rPr>
+        <w:t>(</w:t>
+      </w:r>
+      <w:proofErr w:type="spellStart"/>
       <w:r>
         <w:rPr>
           <w:color w:val="000000"/>
@@ -1612,6 +2128,7 @@
         </w:rPr>
         <w:t>ApiService</w:t>
       </w:r>
+      <w:proofErr w:type="spellEnd"/>
       <w:r>
         <w:rPr>
           <w:color w:val="080808"/>
@@ -1715,7 +2232,35 @@
           <w:rFonts w:eastAsia="Calibri"/>
         </w:rPr>
         <w:lastRenderedPageBreak/>
-        <w:t>Declaramos una clase “CharacterRepository” la cual es una función suspendida que obtiene los personajes de la lista y retorna por medio de retrofit.</w:t>
+        <w:t>Declaramos una clase “</w:t>
+      </w:r>
+      <w:proofErr w:type="spellStart"/>
+      <w:r>
+        <w:rPr>
+          <w:rFonts w:eastAsia="Calibri"/>
+        </w:rPr>
+        <w:t>CharacterRepository</w:t>
+      </w:r>
+      <w:proofErr w:type="spellEnd"/>
+      <w:r>
+        <w:rPr>
+          <w:rFonts w:eastAsia="Calibri"/>
+        </w:rPr>
+        <w:t xml:space="preserve">” la cual es una función suspendida que obtiene los personajes de la lista y retorna por medio de </w:t>
+      </w:r>
+      <w:proofErr w:type="spellStart"/>
+      <w:r>
+        <w:rPr>
+          <w:rFonts w:eastAsia="Calibri"/>
+        </w:rPr>
+        <w:t>retrofit</w:t>
+      </w:r>
+      <w:proofErr w:type="spellEnd"/>
+      <w:r>
+        <w:rPr>
+          <w:rFonts w:eastAsia="Calibri"/>
+        </w:rPr>
+        <w:t>.</w:t>
       </w:r>
     </w:p>
     <w:p>
@@ -1749,6 +2294,7 @@
         </w:rPr>
         <w:t xml:space="preserve">class </w:t>
       </w:r>
+      <w:proofErr w:type="spellStart"/>
       <w:r>
         <w:rPr>
           <w:color w:val="000000"/>
@@ -1756,7 +2302,17 @@
           <w:szCs w:val="24"/>
           <w:lang w:val="en-US"/>
         </w:rPr>
-        <w:t xml:space="preserve">CharacterRepository </w:t>
+        <w:t>CharacterRepository</w:t>
+      </w:r>
+      <w:proofErr w:type="spellEnd"/>
+      <w:r>
+        <w:rPr>
+          <w:color w:val="000000"/>
+          <w:sz w:val="24"/>
+          <w:szCs w:val="24"/>
+          <w:lang w:val="en-US"/>
+        </w:rPr>
+        <w:t xml:space="preserve"> </w:t>
       </w:r>
       <w:r>
         <w:rPr>
@@ -1786,6 +2342,7 @@
         </w:rPr>
         <w:t xml:space="preserve">suspend fun </w:t>
       </w:r>
+      <w:proofErr w:type="spellStart"/>
       <w:r>
         <w:rPr>
           <w:color w:val="00627A"/>
@@ -1795,6 +2352,7 @@
         </w:rPr>
         <w:t>getCharacters</w:t>
       </w:r>
+      <w:proofErr w:type="spellEnd"/>
       <w:r>
         <w:rPr>
           <w:color w:val="080808"/>
@@ -1859,6 +2417,7 @@
         </w:rPr>
         <w:t xml:space="preserve">return </w:t>
       </w:r>
+      <w:proofErr w:type="spellStart"/>
       <w:r>
         <w:rPr>
           <w:color w:val="000000"/>
@@ -1893,7 +2452,17 @@
           <w:szCs w:val="24"/>
           <w:lang w:val="en-US"/>
         </w:rPr>
-        <w:t>.getCharacters()</w:t>
+        <w:t>.getCharacters</w:t>
+      </w:r>
+      <w:proofErr w:type="spellEnd"/>
+      <w:r>
+        <w:rPr>
+          <w:color w:val="080808"/>
+          <w:sz w:val="24"/>
+          <w:szCs w:val="24"/>
+          <w:lang w:val="en-US"/>
+        </w:rPr>
+        <w:t>()</w:t>
       </w:r>
       <w:r>
         <w:rPr>
@@ -1939,7 +2508,49 @@
         <w:rPr>
           <w:rFonts w:eastAsia="Calibri"/>
         </w:rPr>
-        <w:t>Creamos una clase Kotlin donde tendremos una clase viwe model,, aquí declaramos una</w:t>
+        <w:t xml:space="preserve">Creamos una clase </w:t>
+      </w:r>
+      <w:proofErr w:type="spellStart"/>
+      <w:r>
+        <w:rPr>
+          <w:rFonts w:eastAsia="Calibri"/>
+        </w:rPr>
+        <w:t>Kotlin</w:t>
+      </w:r>
+      <w:proofErr w:type="spellEnd"/>
+      <w:r>
+        <w:rPr>
+          <w:rFonts w:eastAsia="Calibri"/>
+        </w:rPr>
+        <w:t xml:space="preserve"> donde tendremos una clase </w:t>
+      </w:r>
+      <w:proofErr w:type="spellStart"/>
+      <w:r>
+        <w:rPr>
+          <w:rFonts w:eastAsia="Calibri"/>
+        </w:rPr>
+        <w:t>viwe</w:t>
+      </w:r>
+      <w:proofErr w:type="spellEnd"/>
+      <w:r>
+        <w:rPr>
+          <w:rFonts w:eastAsia="Calibri"/>
+        </w:rPr>
+        <w:t xml:space="preserve"> </w:t>
+      </w:r>
+      <w:proofErr w:type="spellStart"/>
+      <w:r>
+        <w:rPr>
+          <w:rFonts w:eastAsia="Calibri"/>
+        </w:rPr>
+        <w:t>model</w:t>
+      </w:r>
+      <w:proofErr w:type="spellEnd"/>
+      <w:r>
+        <w:rPr>
+          <w:rFonts w:eastAsia="Calibri"/>
+        </w:rPr>
+        <w:t>,, aquí declaramos una</w:t>
       </w:r>
       <w:r>
         <w:rPr>
@@ -1999,6 +2610,7 @@
         </w:rPr>
         <w:t xml:space="preserve">class </w:t>
       </w:r>
+      <w:proofErr w:type="spellStart"/>
       <w:r>
         <w:rPr>
           <w:color w:val="000000"/>
@@ -2008,14 +2620,35 @@
         </w:rPr>
         <w:t>CharacterViewModel</w:t>
       </w:r>
-      <w:r>
-        <w:rPr>
-          <w:color w:val="080808"/>
-          <w:sz w:val="24"/>
-          <w:szCs w:val="24"/>
-          <w:lang w:val="en-US"/>
-        </w:rPr>
-        <w:t>: ViewModel() {</w:t>
+      <w:proofErr w:type="spellEnd"/>
+      <w:r>
+        <w:rPr>
+          <w:color w:val="080808"/>
+          <w:sz w:val="24"/>
+          <w:szCs w:val="24"/>
+          <w:lang w:val="en-US"/>
+        </w:rPr>
+        <w:t xml:space="preserve">: </w:t>
+      </w:r>
+      <w:proofErr w:type="spellStart"/>
+      <w:r>
+        <w:rPr>
+          <w:color w:val="080808"/>
+          <w:sz w:val="24"/>
+          <w:szCs w:val="24"/>
+          <w:lang w:val="en-US"/>
+        </w:rPr>
+        <w:t>ViewModel</w:t>
+      </w:r>
+      <w:proofErr w:type="spellEnd"/>
+      <w:r>
+        <w:rPr>
+          <w:color w:val="080808"/>
+          <w:sz w:val="24"/>
+          <w:szCs w:val="24"/>
+          <w:lang w:val="en-US"/>
+        </w:rPr>
+        <w:t>() {</w:t>
       </w:r>
       <w:r>
         <w:rPr>
@@ -2034,7 +2667,27 @@
           <w:szCs w:val="24"/>
           <w:lang w:val="en-US"/>
         </w:rPr>
-        <w:t xml:space="preserve">private val </w:t>
+        <w:t xml:space="preserve">private </w:t>
+      </w:r>
+      <w:proofErr w:type="spellStart"/>
+      <w:r>
+        <w:rPr>
+          <w:color w:val="0033B3"/>
+          <w:sz w:val="24"/>
+          <w:szCs w:val="24"/>
+          <w:lang w:val="en-US"/>
+        </w:rPr>
+        <w:t>val</w:t>
+      </w:r>
+      <w:proofErr w:type="spellEnd"/>
+      <w:r>
+        <w:rPr>
+          <w:color w:val="0033B3"/>
+          <w:sz w:val="24"/>
+          <w:szCs w:val="24"/>
+          <w:lang w:val="en-US"/>
+        </w:rPr>
+        <w:t xml:space="preserve"> </w:t>
       </w:r>
       <w:r>
         <w:rPr>
@@ -2052,7 +2705,27 @@
           <w:szCs w:val="24"/>
           <w:lang w:val="en-US"/>
         </w:rPr>
-        <w:t>= CharacterRepository()</w:t>
+        <w:t xml:space="preserve">= </w:t>
+      </w:r>
+      <w:proofErr w:type="spellStart"/>
+      <w:r>
+        <w:rPr>
+          <w:color w:val="080808"/>
+          <w:sz w:val="24"/>
+          <w:szCs w:val="24"/>
+          <w:lang w:val="en-US"/>
+        </w:rPr>
+        <w:t>CharacterRepository</w:t>
+      </w:r>
+      <w:proofErr w:type="spellEnd"/>
+      <w:r>
+        <w:rPr>
+          <w:color w:val="080808"/>
+          <w:sz w:val="24"/>
+          <w:szCs w:val="24"/>
+          <w:lang w:val="en-US"/>
+        </w:rPr>
+        <w:t>()</w:t>
       </w:r>
       <w:r>
         <w:rPr>
@@ -2080,7 +2753,27 @@
           <w:szCs w:val="24"/>
           <w:lang w:val="en-US"/>
         </w:rPr>
-        <w:t xml:space="preserve">private val </w:t>
+        <w:t xml:space="preserve">private </w:t>
+      </w:r>
+      <w:proofErr w:type="spellStart"/>
+      <w:r>
+        <w:rPr>
+          <w:color w:val="0033B3"/>
+          <w:sz w:val="24"/>
+          <w:szCs w:val="24"/>
+          <w:lang w:val="en-US"/>
+        </w:rPr>
+        <w:t>val</w:t>
+      </w:r>
+      <w:proofErr w:type="spellEnd"/>
+      <w:r>
+        <w:rPr>
+          <w:color w:val="0033B3"/>
+          <w:sz w:val="24"/>
+          <w:szCs w:val="24"/>
+          <w:lang w:val="en-US"/>
+        </w:rPr>
+        <w:t xml:space="preserve"> </w:t>
       </w:r>
       <w:r>
         <w:rPr>
@@ -2100,6 +2793,7 @@
         </w:rPr>
         <w:t xml:space="preserve">= </w:t>
       </w:r>
+      <w:proofErr w:type="spellStart"/>
       <w:r>
         <w:rPr>
           <w:i/>
@@ -2111,6 +2805,7 @@
         </w:rPr>
         <w:t>MutableStateFlow</w:t>
       </w:r>
+      <w:proofErr w:type="spellEnd"/>
       <w:r>
         <w:rPr>
           <w:color w:val="080808"/>
@@ -2156,6 +2851,7 @@
         </w:rPr>
         <w:t>&gt;&gt;(</w:t>
       </w:r>
+      <w:proofErr w:type="spellStart"/>
       <w:r>
         <w:rPr>
           <w:i/>
@@ -2167,6 +2863,7 @@
         </w:rPr>
         <w:t>emptyList</w:t>
       </w:r>
+      <w:proofErr w:type="spellEnd"/>
       <w:r>
         <w:rPr>
           <w:color w:val="080808"/>
@@ -2186,6 +2883,7 @@
         <w:br/>
         <w:t xml:space="preserve">    </w:t>
       </w:r>
+      <w:proofErr w:type="spellStart"/>
       <w:r>
         <w:rPr>
           <w:color w:val="0033B3"/>
@@ -2193,7 +2891,17 @@
           <w:szCs w:val="24"/>
           <w:lang w:val="en-US"/>
         </w:rPr>
-        <w:t xml:space="preserve">val </w:t>
+        <w:t>val</w:t>
+      </w:r>
+      <w:proofErr w:type="spellEnd"/>
+      <w:r>
+        <w:rPr>
+          <w:color w:val="0033B3"/>
+          <w:sz w:val="24"/>
+          <w:szCs w:val="24"/>
+          <w:lang w:val="en-US"/>
+        </w:rPr>
+        <w:t xml:space="preserve"> </w:t>
       </w:r>
       <w:r>
         <w:rPr>
@@ -2213,6 +2921,7 @@
         </w:rPr>
         <w:t xml:space="preserve">: </w:t>
       </w:r>
+      <w:proofErr w:type="spellStart"/>
       <w:r>
         <w:rPr>
           <w:color w:val="000000"/>
@@ -2222,6 +2931,7 @@
         </w:rPr>
         <w:t>StateFlow</w:t>
       </w:r>
+      <w:proofErr w:type="spellEnd"/>
       <w:r>
         <w:rPr>
           <w:color w:val="080808"/>
@@ -2295,6 +3005,7 @@
         <w:br/>
         <w:t xml:space="preserve">    </w:t>
       </w:r>
+      <w:proofErr w:type="spellStart"/>
       <w:r>
         <w:rPr>
           <w:color w:val="0033B3"/>
@@ -2302,7 +3013,17 @@
           <w:szCs w:val="24"/>
           <w:lang w:val="en-US"/>
         </w:rPr>
-        <w:t xml:space="preserve">init </w:t>
+        <w:t>init</w:t>
+      </w:r>
+      <w:proofErr w:type="spellEnd"/>
+      <w:r>
+        <w:rPr>
+          <w:color w:val="0033B3"/>
+          <w:sz w:val="24"/>
+          <w:szCs w:val="24"/>
+          <w:lang w:val="en-US"/>
+        </w:rPr>
+        <w:t xml:space="preserve"> </w:t>
       </w:r>
       <w:r>
         <w:rPr>
@@ -2321,7 +3042,27 @@
           <w:lang w:val="en-US"/>
         </w:rPr>
         <w:br/>
-        <w:t xml:space="preserve">        fetchCharacter()</w:t>
+        <w:t xml:space="preserve">        </w:t>
+      </w:r>
+      <w:proofErr w:type="spellStart"/>
+      <w:r>
+        <w:rPr>
+          <w:color w:val="080808"/>
+          <w:sz w:val="24"/>
+          <w:szCs w:val="24"/>
+          <w:lang w:val="en-US"/>
+        </w:rPr>
+        <w:t>fetchCharacter</w:t>
+      </w:r>
+      <w:proofErr w:type="spellEnd"/>
+      <w:r>
+        <w:rPr>
+          <w:color w:val="080808"/>
+          <w:sz w:val="24"/>
+          <w:szCs w:val="24"/>
+          <w:lang w:val="en-US"/>
+        </w:rPr>
+        <w:t>()</w:t>
       </w:r>
       <w:r>
         <w:rPr>
@@ -2370,6 +3111,7 @@
         </w:rPr>
         <w:t xml:space="preserve">private fun </w:t>
       </w:r>
+      <w:proofErr w:type="spellStart"/>
       <w:r>
         <w:rPr>
           <w:color w:val="00627A"/>
@@ -2379,6 +3121,7 @@
         </w:rPr>
         <w:t>fetchCharacter</w:t>
       </w:r>
+      <w:proofErr w:type="spellEnd"/>
       <w:r>
         <w:rPr>
           <w:color w:val="080808"/>
@@ -2398,6 +3141,7 @@
         <w:br/>
         <w:t xml:space="preserve">        </w:t>
       </w:r>
+      <w:proofErr w:type="spellStart"/>
       <w:r>
         <w:rPr>
           <w:i/>
@@ -2427,223 +3171,9 @@
           <w:szCs w:val="24"/>
           <w:lang w:val="en-US"/>
         </w:rPr>
-        <w:t xml:space="preserve">launch </w:t>
-      </w:r>
-      <w:r>
-        <w:rPr>
-          <w:b/>
-          <w:bCs/>
-          <w:color w:val="080808"/>
-          <w:sz w:val="24"/>
-          <w:szCs w:val="24"/>
-          <w:lang w:val="en-US"/>
-        </w:rPr>
-        <w:t>{</w:t>
-      </w:r>
-      <w:r>
-        <w:rPr>
-          <w:b/>
-          <w:bCs/>
-          <w:color w:val="080808"/>
-          <w:sz w:val="24"/>
-          <w:szCs w:val="24"/>
-          <w:lang w:val="en-US"/>
-        </w:rPr>
-        <w:br/>
-        <w:t xml:space="preserve">            </w:t>
-      </w:r>
-      <w:r>
-        <w:rPr>
-          <w:color w:val="0033B3"/>
-          <w:sz w:val="24"/>
-          <w:szCs w:val="24"/>
-          <w:lang w:val="en-US"/>
-        </w:rPr>
-        <w:t xml:space="preserve">try </w:t>
-      </w:r>
-      <w:r>
-        <w:rPr>
-          <w:color w:val="080808"/>
-          <w:sz w:val="24"/>
-          <w:szCs w:val="24"/>
-          <w:lang w:val="en-US"/>
-        </w:rPr>
-        <w:t>{</w:t>
-      </w:r>
-      <w:r>
-        <w:rPr>
-          <w:color w:val="080808"/>
-          <w:sz w:val="24"/>
-          <w:szCs w:val="24"/>
-          <w:lang w:val="en-US"/>
-        </w:rPr>
-        <w:br/>
-        <w:t xml:space="preserve">                </w:t>
-      </w:r>
-      <w:r>
-        <w:rPr>
-          <w:color w:val="871094"/>
-          <w:sz w:val="24"/>
-          <w:szCs w:val="24"/>
-          <w:lang w:val="en-US"/>
-        </w:rPr>
-        <w:t>_characters</w:t>
-      </w:r>
-      <w:r>
-        <w:rPr>
-          <w:color w:val="080808"/>
-          <w:sz w:val="24"/>
-          <w:szCs w:val="24"/>
-          <w:lang w:val="en-US"/>
-        </w:rPr>
-        <w:t>.</w:t>
-      </w:r>
-      <w:r>
-        <w:rPr>
-          <w:color w:val="871094"/>
-          <w:sz w:val="24"/>
-          <w:szCs w:val="24"/>
-          <w:lang w:val="en-US"/>
-        </w:rPr>
-        <w:t xml:space="preserve">value </w:t>
-      </w:r>
-      <w:r>
-        <w:rPr>
-          <w:color w:val="080808"/>
-          <w:sz w:val="24"/>
-          <w:szCs w:val="24"/>
-          <w:lang w:val="en-US"/>
-        </w:rPr>
-        <w:t xml:space="preserve">= </w:t>
-      </w:r>
-      <w:r>
-        <w:rPr>
-          <w:color w:val="871094"/>
-          <w:sz w:val="24"/>
-          <w:szCs w:val="24"/>
-          <w:lang w:val="en-US"/>
-        </w:rPr>
-        <w:t>repository</w:t>
-      </w:r>
-      <w:r>
-        <w:rPr>
-          <w:color w:val="080808"/>
-          <w:sz w:val="24"/>
-          <w:szCs w:val="24"/>
-          <w:lang w:val="en-US"/>
-        </w:rPr>
-        <w:t>.getCharacters()</w:t>
-      </w:r>
-      <w:r>
-        <w:rPr>
-          <w:color w:val="080808"/>
-          <w:sz w:val="24"/>
-          <w:szCs w:val="24"/>
-          <w:lang w:val="en-US"/>
-        </w:rPr>
-        <w:br/>
-        <w:t xml:space="preserve">            }</w:t>
-      </w:r>
-      <w:r>
-        <w:rPr>
-          <w:color w:val="0033B3"/>
-          <w:sz w:val="24"/>
-          <w:szCs w:val="24"/>
-          <w:lang w:val="en-US"/>
-        </w:rPr>
-        <w:t xml:space="preserve">catch </w:t>
-      </w:r>
-      <w:r>
-        <w:rPr>
-          <w:color w:val="080808"/>
-          <w:sz w:val="24"/>
-          <w:szCs w:val="24"/>
-          <w:lang w:val="en-US"/>
-        </w:rPr>
-        <w:t>(</w:t>
-      </w:r>
-      <w:r>
-        <w:rPr>
-          <w:color w:val="000000"/>
-          <w:sz w:val="24"/>
-          <w:szCs w:val="24"/>
-          <w:lang w:val="en-US"/>
-        </w:rPr>
-        <w:t>e</w:t>
-      </w:r>
-      <w:r>
-        <w:rPr>
-          <w:color w:val="080808"/>
-          <w:sz w:val="24"/>
-          <w:szCs w:val="24"/>
-          <w:lang w:val="en-US"/>
-        </w:rPr>
-        <w:t xml:space="preserve">: </w:t>
-      </w:r>
-      <w:r>
-        <w:rPr>
-          <w:color w:val="000000"/>
-          <w:sz w:val="24"/>
-          <w:szCs w:val="24"/>
-          <w:lang w:val="en-US"/>
-        </w:rPr>
-        <w:t>Exception</w:t>
-      </w:r>
-      <w:r>
-        <w:rPr>
-          <w:color w:val="080808"/>
-          <w:sz w:val="24"/>
-          <w:szCs w:val="24"/>
-          <w:lang w:val="en-US"/>
-        </w:rPr>
-        <w:t>){</w:t>
-      </w:r>
-      <w:r>
-        <w:rPr>
-          <w:color w:val="080808"/>
-          <w:sz w:val="24"/>
-          <w:szCs w:val="24"/>
-          <w:lang w:val="en-US"/>
-        </w:rPr>
-        <w:br/>
-        <w:t xml:space="preserve">                </w:t>
-      </w:r>
-      <w:r>
-        <w:rPr>
-          <w:color w:val="871094"/>
-          <w:sz w:val="24"/>
-          <w:szCs w:val="24"/>
-          <w:lang w:val="en-US"/>
-        </w:rPr>
-        <w:t>_characters</w:t>
-      </w:r>
-      <w:r>
-        <w:rPr>
-          <w:color w:val="080808"/>
-          <w:sz w:val="24"/>
-          <w:szCs w:val="24"/>
-          <w:lang w:val="en-US"/>
-        </w:rPr>
-        <w:t>.</w:t>
-      </w:r>
-      <w:r>
-        <w:rPr>
-          <w:color w:val="871094"/>
-          <w:sz w:val="24"/>
-          <w:szCs w:val="24"/>
-          <w:lang w:val="en-US"/>
-        </w:rPr>
-        <w:t xml:space="preserve">value </w:t>
-      </w:r>
-      <w:r>
-        <w:rPr>
-          <w:color w:val="080808"/>
-          <w:sz w:val="24"/>
-          <w:szCs w:val="24"/>
-          <w:lang w:val="en-US"/>
-        </w:rPr>
-        <w:t xml:space="preserve">= </w:t>
-      </w:r>
+        <w:t>launch</w:t>
+      </w:r>
+      <w:proofErr w:type="spellEnd"/>
       <w:r>
         <w:rPr>
           <w:i/>
@@ -2653,8 +3183,287 @@
           <w:szCs w:val="24"/>
           <w:lang w:val="en-US"/>
         </w:rPr>
+        <w:t xml:space="preserve"> </w:t>
+      </w:r>
+      <w:r>
+        <w:rPr>
+          <w:b/>
+          <w:bCs/>
+          <w:color w:val="080808"/>
+          <w:sz w:val="24"/>
+          <w:szCs w:val="24"/>
+          <w:lang w:val="en-US"/>
+        </w:rPr>
+        <w:t>{</w:t>
+      </w:r>
+      <w:r>
+        <w:rPr>
+          <w:b/>
+          <w:bCs/>
+          <w:color w:val="080808"/>
+          <w:sz w:val="24"/>
+          <w:szCs w:val="24"/>
+          <w:lang w:val="en-US"/>
+        </w:rPr>
+        <w:br/>
+        <w:t xml:space="preserve">            </w:t>
+      </w:r>
+      <w:r>
+        <w:rPr>
+          <w:color w:val="0033B3"/>
+          <w:sz w:val="24"/>
+          <w:szCs w:val="24"/>
+          <w:lang w:val="en-US"/>
+        </w:rPr>
+        <w:t xml:space="preserve">try </w:t>
+      </w:r>
+      <w:r>
+        <w:rPr>
+          <w:color w:val="080808"/>
+          <w:sz w:val="24"/>
+          <w:szCs w:val="24"/>
+          <w:lang w:val="en-US"/>
+        </w:rPr>
+        <w:t>{</w:t>
+      </w:r>
+      <w:r>
+        <w:rPr>
+          <w:color w:val="080808"/>
+          <w:sz w:val="24"/>
+          <w:szCs w:val="24"/>
+          <w:lang w:val="en-US"/>
+        </w:rPr>
+        <w:br/>
+        <w:t xml:space="preserve">                </w:t>
+      </w:r>
+      <w:r>
+        <w:rPr>
+          <w:color w:val="871094"/>
+          <w:sz w:val="24"/>
+          <w:szCs w:val="24"/>
+          <w:lang w:val="en-US"/>
+        </w:rPr>
+        <w:t>_</w:t>
+      </w:r>
+      <w:proofErr w:type="spellStart"/>
+      <w:r>
+        <w:rPr>
+          <w:color w:val="871094"/>
+          <w:sz w:val="24"/>
+          <w:szCs w:val="24"/>
+          <w:lang w:val="en-US"/>
+        </w:rPr>
+        <w:t>characters</w:t>
+      </w:r>
+      <w:r>
+        <w:rPr>
+          <w:color w:val="080808"/>
+          <w:sz w:val="24"/>
+          <w:szCs w:val="24"/>
+          <w:lang w:val="en-US"/>
+        </w:rPr>
+        <w:t>.</w:t>
+      </w:r>
+      <w:r>
+        <w:rPr>
+          <w:color w:val="871094"/>
+          <w:sz w:val="24"/>
+          <w:szCs w:val="24"/>
+          <w:lang w:val="en-US"/>
+        </w:rPr>
+        <w:t>value</w:t>
+      </w:r>
+      <w:proofErr w:type="spellEnd"/>
+      <w:r>
+        <w:rPr>
+          <w:color w:val="871094"/>
+          <w:sz w:val="24"/>
+          <w:szCs w:val="24"/>
+          <w:lang w:val="en-US"/>
+        </w:rPr>
+        <w:t xml:space="preserve"> </w:t>
+      </w:r>
+      <w:r>
+        <w:rPr>
+          <w:color w:val="080808"/>
+          <w:sz w:val="24"/>
+          <w:szCs w:val="24"/>
+          <w:lang w:val="en-US"/>
+        </w:rPr>
+        <w:t xml:space="preserve">= </w:t>
+      </w:r>
+      <w:proofErr w:type="spellStart"/>
+      <w:r>
+        <w:rPr>
+          <w:color w:val="871094"/>
+          <w:sz w:val="24"/>
+          <w:szCs w:val="24"/>
+          <w:lang w:val="en-US"/>
+        </w:rPr>
+        <w:t>repository</w:t>
+      </w:r>
+      <w:r>
+        <w:rPr>
+          <w:color w:val="080808"/>
+          <w:sz w:val="24"/>
+          <w:szCs w:val="24"/>
+          <w:lang w:val="en-US"/>
+        </w:rPr>
+        <w:t>.getCharacters</w:t>
+      </w:r>
+      <w:proofErr w:type="spellEnd"/>
+      <w:r>
+        <w:rPr>
+          <w:color w:val="080808"/>
+          <w:sz w:val="24"/>
+          <w:szCs w:val="24"/>
+          <w:lang w:val="en-US"/>
+        </w:rPr>
+        <w:t>()</w:t>
+      </w:r>
+      <w:r>
+        <w:rPr>
+          <w:color w:val="080808"/>
+          <w:sz w:val="24"/>
+          <w:szCs w:val="24"/>
+          <w:lang w:val="en-US"/>
+        </w:rPr>
+        <w:br/>
+        <w:t xml:space="preserve">            }</w:t>
+      </w:r>
+      <w:r>
+        <w:rPr>
+          <w:color w:val="0033B3"/>
+          <w:sz w:val="24"/>
+          <w:szCs w:val="24"/>
+          <w:lang w:val="en-US"/>
+        </w:rPr>
+        <w:t xml:space="preserve">catch </w:t>
+      </w:r>
+      <w:r>
+        <w:rPr>
+          <w:color w:val="080808"/>
+          <w:sz w:val="24"/>
+          <w:szCs w:val="24"/>
+          <w:lang w:val="en-US"/>
+        </w:rPr>
+        <w:t>(</w:t>
+      </w:r>
+      <w:r>
+        <w:rPr>
+          <w:color w:val="000000"/>
+          <w:sz w:val="24"/>
+          <w:szCs w:val="24"/>
+          <w:lang w:val="en-US"/>
+        </w:rPr>
+        <w:t>e</w:t>
+      </w:r>
+      <w:r>
+        <w:rPr>
+          <w:color w:val="080808"/>
+          <w:sz w:val="24"/>
+          <w:szCs w:val="24"/>
+          <w:lang w:val="en-US"/>
+        </w:rPr>
+        <w:t xml:space="preserve">: </w:t>
+      </w:r>
+      <w:r>
+        <w:rPr>
+          <w:color w:val="000000"/>
+          <w:sz w:val="24"/>
+          <w:szCs w:val="24"/>
+          <w:lang w:val="en-US"/>
+        </w:rPr>
+        <w:t>Exception</w:t>
+      </w:r>
+      <w:r>
+        <w:rPr>
+          <w:color w:val="080808"/>
+          <w:sz w:val="24"/>
+          <w:szCs w:val="24"/>
+          <w:lang w:val="en-US"/>
+        </w:rPr>
+        <w:t>){</w:t>
+      </w:r>
+      <w:r>
+        <w:rPr>
+          <w:color w:val="080808"/>
+          <w:sz w:val="24"/>
+          <w:szCs w:val="24"/>
+          <w:lang w:val="en-US"/>
+        </w:rPr>
+        <w:br/>
+        <w:t xml:space="preserve">                </w:t>
+      </w:r>
+      <w:r>
+        <w:rPr>
+          <w:color w:val="871094"/>
+          <w:sz w:val="24"/>
+          <w:szCs w:val="24"/>
+          <w:lang w:val="en-US"/>
+        </w:rPr>
+        <w:t>_</w:t>
+      </w:r>
+      <w:proofErr w:type="spellStart"/>
+      <w:r>
+        <w:rPr>
+          <w:color w:val="871094"/>
+          <w:sz w:val="24"/>
+          <w:szCs w:val="24"/>
+          <w:lang w:val="en-US"/>
+        </w:rPr>
+        <w:t>characters</w:t>
+      </w:r>
+      <w:r>
+        <w:rPr>
+          <w:color w:val="080808"/>
+          <w:sz w:val="24"/>
+          <w:szCs w:val="24"/>
+          <w:lang w:val="en-US"/>
+        </w:rPr>
+        <w:t>.</w:t>
+      </w:r>
+      <w:r>
+        <w:rPr>
+          <w:color w:val="871094"/>
+          <w:sz w:val="24"/>
+          <w:szCs w:val="24"/>
+          <w:lang w:val="en-US"/>
+        </w:rPr>
+        <w:t>value</w:t>
+      </w:r>
+      <w:proofErr w:type="spellEnd"/>
+      <w:r>
+        <w:rPr>
+          <w:color w:val="871094"/>
+          <w:sz w:val="24"/>
+          <w:szCs w:val="24"/>
+          <w:lang w:val="en-US"/>
+        </w:rPr>
+        <w:t xml:space="preserve"> </w:t>
+      </w:r>
+      <w:r>
+        <w:rPr>
+          <w:color w:val="080808"/>
+          <w:sz w:val="24"/>
+          <w:szCs w:val="24"/>
+          <w:lang w:val="en-US"/>
+        </w:rPr>
+        <w:t xml:space="preserve">= </w:t>
+      </w:r>
+      <w:proofErr w:type="spellStart"/>
+      <w:r>
+        <w:rPr>
+          <w:i/>
+          <w:iCs/>
+          <w:color w:val="00627A"/>
+          <w:sz w:val="24"/>
+          <w:szCs w:val="24"/>
+          <w:lang w:val="en-US"/>
+        </w:rPr>
         <w:t>emptyList</w:t>
       </w:r>
+      <w:proofErr w:type="spellEnd"/>
       <w:r>
         <w:rPr>
           <w:color w:val="080808"/>
@@ -2774,7 +3583,21 @@
         <w:rPr>
           <w:rFonts w:eastAsia="Calibri"/>
         </w:rPr>
-        <w:t>donde con la Liberia retrofit obtendremos los caracteres de la api con una función suspendida a una lista de personajes</w:t>
+        <w:t xml:space="preserve">donde con la Liberia </w:t>
+      </w:r>
+      <w:proofErr w:type="spellStart"/>
+      <w:r>
+        <w:rPr>
+          <w:rFonts w:eastAsia="Calibri"/>
+        </w:rPr>
+        <w:t>retrofit</w:t>
+      </w:r>
+      <w:proofErr w:type="spellEnd"/>
+      <w:r>
+        <w:rPr>
+          <w:rFonts w:eastAsia="Calibri"/>
+        </w:rPr>
+        <w:t xml:space="preserve"> obtendremos los caracteres de la api con una función suspendida a una lista de personajes</w:t>
       </w:r>
     </w:p>
     <w:p>
@@ -2808,6 +3631,7 @@
         </w:rPr>
         <w:t xml:space="preserve">interface </w:t>
       </w:r>
+      <w:proofErr w:type="spellStart"/>
       <w:r>
         <w:rPr>
           <w:color w:val="000000"/>
@@ -2815,7 +3639,17 @@
           <w:szCs w:val="24"/>
           <w:lang w:val="en-US"/>
         </w:rPr>
-        <w:t xml:space="preserve">ApiService </w:t>
+        <w:t>ApiService</w:t>
+      </w:r>
+      <w:proofErr w:type="spellEnd"/>
+      <w:r>
+        <w:rPr>
+          <w:color w:val="000000"/>
+          <w:sz w:val="24"/>
+          <w:szCs w:val="24"/>
+          <w:lang w:val="en-US"/>
+        </w:rPr>
+        <w:t xml:space="preserve"> </w:t>
       </w:r>
       <w:r>
         <w:rPr>
@@ -2891,6 +3725,7 @@
         </w:rPr>
         <w:t xml:space="preserve">suspend fun </w:t>
       </w:r>
+      <w:proofErr w:type="spellStart"/>
       <w:r>
         <w:rPr>
           <w:color w:val="00627A"/>
@@ -2900,6 +3735,7 @@
         </w:rPr>
         <w:t>getCharacters</w:t>
       </w:r>
+      <w:proofErr w:type="spellEnd"/>
       <w:r>
         <w:rPr>
           <w:color w:val="080808"/>
@@ -2988,19 +3824,117 @@
         <w:rPr>
           <w:rFonts w:eastAsia="Calibri"/>
         </w:rPr>
-        <w:t xml:space="preserve">Para la pantalla creamos un archivo kotlin con una función composable que recibirá el </w:t>
-      </w:r>
+        <w:t xml:space="preserve">Para la pantalla creamos un archivo </w:t>
+      </w:r>
+      <w:proofErr w:type="spellStart"/>
       <w:r>
         <w:rPr>
           <w:rFonts w:eastAsia="Calibri"/>
         </w:rPr>
+        <w:t>kotlin</w:t>
+      </w:r>
+      <w:proofErr w:type="spellEnd"/>
+      <w:r>
+        <w:rPr>
+          <w:rFonts w:eastAsia="Calibri"/>
+        </w:rPr>
+        <w:t xml:space="preserve"> con una función </w:t>
+      </w:r>
+      <w:proofErr w:type="spellStart"/>
+      <w:r>
+        <w:rPr>
+          <w:rFonts w:eastAsia="Calibri"/>
+        </w:rPr>
+        <w:t>composable</w:t>
+      </w:r>
+      <w:proofErr w:type="spellEnd"/>
+      <w:r>
+        <w:rPr>
+          <w:rFonts w:eastAsia="Calibri"/>
+        </w:rPr>
+        <w:t xml:space="preserve"> que recibirá el </w:t>
+      </w:r>
+      <w:r>
+        <w:rPr>
+          <w:rFonts w:eastAsia="Calibri"/>
+        </w:rPr>
         <w:t>parámetro</w:t>
       </w:r>
       <w:r>
         <w:rPr>
           <w:rFonts w:eastAsia="Calibri"/>
         </w:rPr>
-        <w:t xml:space="preserve"> de view model, agregamos el titulo de la pagina y con una LazyColumn mostraremos los ítems. </w:t>
+        <w:t xml:space="preserve"> de </w:t>
+      </w:r>
+      <w:proofErr w:type="spellStart"/>
+      <w:r>
+        <w:rPr>
+          <w:rFonts w:eastAsia="Calibri"/>
+        </w:rPr>
+        <w:t>view</w:t>
+      </w:r>
+      <w:proofErr w:type="spellEnd"/>
+      <w:r>
+        <w:rPr>
+          <w:rFonts w:eastAsia="Calibri"/>
+        </w:rPr>
+        <w:t xml:space="preserve"> </w:t>
+      </w:r>
+      <w:proofErr w:type="spellStart"/>
+      <w:r>
+        <w:rPr>
+          <w:rFonts w:eastAsia="Calibri"/>
+        </w:rPr>
+        <w:t>model</w:t>
+      </w:r>
+      <w:proofErr w:type="spellEnd"/>
+      <w:r>
+        <w:rPr>
+          <w:rFonts w:eastAsia="Calibri"/>
+        </w:rPr>
+        <w:t xml:space="preserve">, agregamos el </w:t>
+      </w:r>
+      <w:proofErr w:type="spellStart"/>
+      <w:r>
+        <w:rPr>
+          <w:rFonts w:eastAsia="Calibri"/>
+        </w:rPr>
+        <w:t>titulo</w:t>
+      </w:r>
+      <w:proofErr w:type="spellEnd"/>
+      <w:r>
+        <w:rPr>
+          <w:rFonts w:eastAsia="Calibri"/>
+        </w:rPr>
+        <w:t xml:space="preserve"> de la </w:t>
+      </w:r>
+      <w:proofErr w:type="spellStart"/>
+      <w:r>
+        <w:rPr>
+          <w:rFonts w:eastAsia="Calibri"/>
+        </w:rPr>
+        <w:t>pagina</w:t>
+      </w:r>
+      <w:proofErr w:type="spellEnd"/>
+      <w:r>
+        <w:rPr>
+          <w:rFonts w:eastAsia="Calibri"/>
+        </w:rPr>
+        <w:t xml:space="preserve"> y con una </w:t>
+      </w:r>
+      <w:proofErr w:type="spellStart"/>
+      <w:r>
+        <w:rPr>
+          <w:rFonts w:eastAsia="Calibri"/>
+        </w:rPr>
+        <w:t>LazyColumn</w:t>
+      </w:r>
+      <w:proofErr w:type="spellEnd"/>
+      <w:r>
+        <w:rPr>
+          <w:rFonts w:eastAsia="Calibri"/>
+        </w:rPr>
+        <w:t xml:space="preserve"> mostraremos los ítems. </w:t>
       </w:r>
     </w:p>
     <w:p>
@@ -3111,6 +4045,7 @@
         </w:rPr>
         <w:t xml:space="preserve">fun </w:t>
       </w:r>
+      <w:proofErr w:type="spellStart"/>
       <w:r>
         <w:rPr>
           <w:color w:val="00627A"/>
@@ -3120,6 +4055,7 @@
         </w:rPr>
         <w:t>CharacterListScreen</w:t>
       </w:r>
+      <w:proofErr w:type="spellEnd"/>
       <w:r>
         <w:rPr>
           <w:color w:val="080808"/>
@@ -3129,6 +4065,7 @@
         </w:rPr>
         <w:t>(</w:t>
       </w:r>
+      <w:proofErr w:type="spellStart"/>
       <w:r>
         <w:rPr>
           <w:color w:val="000000"/>
@@ -3138,6 +4075,7 @@
         </w:rPr>
         <w:t>viewModel</w:t>
       </w:r>
+      <w:proofErr w:type="spellEnd"/>
       <w:r>
         <w:rPr>
           <w:color w:val="080808"/>
@@ -3147,6 +4085,7 @@
         </w:rPr>
         <w:t xml:space="preserve">: </w:t>
       </w:r>
+      <w:proofErr w:type="spellStart"/>
       <w:r>
         <w:rPr>
           <w:color w:val="000000"/>
@@ -3156,6 +4095,7 @@
         </w:rPr>
         <w:t>CharacterViewModel</w:t>
       </w:r>
+      <w:proofErr w:type="spellEnd"/>
       <w:r>
         <w:rPr>
           <w:color w:val="080808"/>
@@ -3175,6 +4115,7 @@
         <w:br/>
         <w:t xml:space="preserve">    </w:t>
       </w:r>
+      <w:proofErr w:type="spellStart"/>
       <w:r>
         <w:rPr>
           <w:color w:val="0033B3"/>
@@ -3182,7 +4123,17 @@
           <w:szCs w:val="24"/>
           <w:lang w:val="en-US"/>
         </w:rPr>
-        <w:t xml:space="preserve">val </w:t>
+        <w:t>val</w:t>
+      </w:r>
+      <w:proofErr w:type="spellEnd"/>
+      <w:r>
+        <w:rPr>
+          <w:color w:val="0033B3"/>
+          <w:sz w:val="24"/>
+          <w:szCs w:val="24"/>
+          <w:lang w:val="en-US"/>
+        </w:rPr>
+        <w:t xml:space="preserve"> </w:t>
       </w:r>
       <w:r>
         <w:rPr>
@@ -3202,6 +4153,7 @@
         </w:rPr>
         <w:t xml:space="preserve">= </w:t>
       </w:r>
+      <w:proofErr w:type="spellStart"/>
       <w:r>
         <w:rPr>
           <w:color w:val="000000"/>
@@ -3247,6 +4199,7 @@
         </w:rPr>
         <w:t>collectAsState</w:t>
       </w:r>
+      <w:proofErr w:type="spellEnd"/>
       <w:r>
         <w:rPr>
           <w:color w:val="080808"/>
@@ -3303,6 +4256,7 @@
         <w:br/>
         <w:t xml:space="preserve">        </w:t>
       </w:r>
+      <w:proofErr w:type="spellStart"/>
       <w:r>
         <w:rPr>
           <w:color w:val="4A86E8"/>
@@ -3310,7 +4264,17 @@
           <w:szCs w:val="24"/>
           <w:lang w:val="en-US"/>
         </w:rPr>
-        <w:t xml:space="preserve">topBar = </w:t>
+        <w:t>topBar</w:t>
+      </w:r>
+      <w:proofErr w:type="spellEnd"/>
+      <w:r>
+        <w:rPr>
+          <w:color w:val="4A86E8"/>
+          <w:sz w:val="24"/>
+          <w:szCs w:val="24"/>
+          <w:lang w:val="en-US"/>
+        </w:rPr>
+        <w:t xml:space="preserve"> = </w:t>
       </w:r>
       <w:r>
         <w:rPr>
@@ -3335,6 +4299,7 @@
         <w:br/>
         <w:t xml:space="preserve">            </w:t>
       </w:r>
+      <w:proofErr w:type="spellStart"/>
       <w:r>
         <w:rPr>
           <w:color w:val="009900"/>
@@ -3344,6 +4309,7 @@
         </w:rPr>
         <w:t>TopAppBar</w:t>
       </w:r>
+      <w:proofErr w:type="spellEnd"/>
       <w:r>
         <w:rPr>
           <w:color w:val="080808"/>
@@ -3514,6 +4480,7 @@
         <w:br/>
         <w:t xml:space="preserve">        </w:t>
       </w:r>
+      <w:proofErr w:type="spellStart"/>
       <w:r>
         <w:rPr>
           <w:color w:val="009900"/>
@@ -3523,6 +4490,7 @@
         </w:rPr>
         <w:t>LazyColumn</w:t>
       </w:r>
+      <w:proofErr w:type="spellEnd"/>
       <w:r>
         <w:rPr>
           <w:color w:val="080808"/>
@@ -3542,6 +4510,7 @@
         <w:br/>
         <w:t xml:space="preserve">            </w:t>
       </w:r>
+      <w:proofErr w:type="spellStart"/>
       <w:r>
         <w:rPr>
           <w:color w:val="4A86E8"/>
@@ -3549,7 +4518,17 @@
           <w:szCs w:val="24"/>
           <w:lang w:val="en-US"/>
         </w:rPr>
-        <w:t xml:space="preserve">contentPadding = </w:t>
+        <w:t>contentPadding</w:t>
+      </w:r>
+      <w:proofErr w:type="spellEnd"/>
+      <w:r>
+        <w:rPr>
+          <w:color w:val="4A86E8"/>
+          <w:sz w:val="24"/>
+          <w:szCs w:val="24"/>
+          <w:lang w:val="en-US"/>
+        </w:rPr>
+        <w:t xml:space="preserve"> = </w:t>
       </w:r>
       <w:r>
         <w:rPr>
@@ -3588,6 +4567,7 @@
         </w:rPr>
         <w:t xml:space="preserve">modifier = </w:t>
       </w:r>
+      <w:proofErr w:type="spellStart"/>
       <w:r>
         <w:rPr>
           <w:color w:val="000000"/>
@@ -3617,6 +4597,7 @@
         </w:rPr>
         <w:t>fillMaxSize</w:t>
       </w:r>
+      <w:proofErr w:type="spellEnd"/>
       <w:r>
         <w:rPr>
           <w:color w:val="080808"/>
@@ -3679,6 +4660,7 @@
         </w:rPr>
         <w:t>(</w:t>
       </w:r>
+      <w:proofErr w:type="spellStart"/>
       <w:r>
         <w:rPr>
           <w:color w:val="000000"/>
@@ -3706,6 +4688,7 @@
         </w:rPr>
         <w:t>value</w:t>
       </w:r>
+      <w:proofErr w:type="spellEnd"/>
       <w:r>
         <w:rPr>
           <w:color w:val="080808"/>
@@ -3758,6 +4741,7 @@
         <w:br/>
         <w:t xml:space="preserve">                </w:t>
       </w:r>
+      <w:proofErr w:type="spellStart"/>
       <w:r>
         <w:rPr>
           <w:color w:val="009900"/>
@@ -3767,6 +4751,7 @@
         </w:rPr>
         <w:t>CharacterItem</w:t>
       </w:r>
+      <w:proofErr w:type="spellEnd"/>
       <w:r>
         <w:rPr>
           <w:color w:val="080808"/>
@@ -3931,20 +4916,70 @@
           <w:rFonts w:eastAsia="Calibri"/>
         </w:rPr>
         <w:lastRenderedPageBreak/>
-        <w:t xml:space="preserve">Dentro del mismo archivo kotlin </w:t>
-      </w:r>
+        <w:t xml:space="preserve">Dentro del mismo archivo </w:t>
+      </w:r>
+      <w:proofErr w:type="spellStart"/>
       <w:r>
         <w:rPr>
           <w:rFonts w:eastAsia="Calibri"/>
         </w:rPr>
-        <w:t xml:space="preserve">llamado “CharacterListScreen” </w:t>
-      </w:r>
+        <w:t>kotlin</w:t>
+      </w:r>
+      <w:proofErr w:type="spellEnd"/>
       <w:r>
         <w:rPr>
           <w:rFonts w:eastAsia="Calibri"/>
         </w:rPr>
-        <w:t>creamos otra función composable que recibirá el personaje, esta función tendrá una Card y dentro un Row dentro del cual tendremos la imagen del personaje y sus datos o atributos, los cuales deben coincidir con los declarados en la data class</w:t>
-      </w:r>
+        <w:t xml:space="preserve"> </w:t>
+      </w:r>
+      <w:r>
+        <w:rPr>
+          <w:rFonts w:eastAsia="Calibri"/>
+        </w:rPr>
+        <w:t>llamado “</w:t>
+      </w:r>
+      <w:proofErr w:type="spellStart"/>
+      <w:r>
+        <w:rPr>
+          <w:rFonts w:eastAsia="Calibri"/>
+        </w:rPr>
+        <w:t>CharacterListScreen</w:t>
+      </w:r>
+      <w:proofErr w:type="spellEnd"/>
+      <w:r>
+        <w:rPr>
+          <w:rFonts w:eastAsia="Calibri"/>
+        </w:rPr>
+        <w:t xml:space="preserve">” </w:t>
+      </w:r>
+      <w:r>
+        <w:rPr>
+          <w:rFonts w:eastAsia="Calibri"/>
+        </w:rPr>
+        <w:t xml:space="preserve">creamos otra función </w:t>
+      </w:r>
+      <w:proofErr w:type="spellStart"/>
+      <w:r>
+        <w:rPr>
+          <w:rFonts w:eastAsia="Calibri"/>
+        </w:rPr>
+        <w:t>composable</w:t>
+      </w:r>
+      <w:proofErr w:type="spellEnd"/>
+      <w:r>
+        <w:rPr>
+          <w:rFonts w:eastAsia="Calibri"/>
+        </w:rPr>
+        <w:t xml:space="preserve"> que recibirá el personaje, esta función tendrá una Card y dentro un Row dentro del cual tendremos la imagen del personaje y sus datos o atributos, los cuales deben coincidir con los declarados en la data </w:t>
+      </w:r>
+      <w:proofErr w:type="spellStart"/>
+      <w:r>
+        <w:rPr>
+          <w:rFonts w:eastAsia="Calibri"/>
+        </w:rPr>
+        <w:t>class</w:t>
+      </w:r>
+      <w:proofErr w:type="spellEnd"/>
       <w:r>
         <w:rPr>
           <w:rFonts w:eastAsia="Calibri"/>
@@ -3997,6 +5032,7 @@
         </w:rPr>
         <w:t xml:space="preserve">fun </w:t>
       </w:r>
+      <w:proofErr w:type="spellStart"/>
       <w:r>
         <w:rPr>
           <w:color w:val="00627A"/>
@@ -4006,6 +5042,7 @@
         </w:rPr>
         <w:t>CharacterItem</w:t>
       </w:r>
+      <w:proofErr w:type="spellEnd"/>
       <w:r>
         <w:rPr>
           <w:color w:val="080808"/>
@@ -4126,6 +5163,7 @@
         </w:rPr>
         <w:t>.</w:t>
       </w:r>
+      <w:proofErr w:type="spellStart"/>
       <w:r>
         <w:rPr>
           <w:i/>
@@ -4137,6 +5175,7 @@
         </w:rPr>
         <w:t>fillMaxWidth</w:t>
       </w:r>
+      <w:proofErr w:type="spellEnd"/>
       <w:r>
         <w:rPr>
           <w:color w:val="080808"/>
@@ -4233,6 +5272,7 @@
         </w:rPr>
         <w:t xml:space="preserve">elevation = </w:t>
       </w:r>
+      <w:proofErr w:type="spellStart"/>
       <w:r>
         <w:rPr>
           <w:color w:val="000000"/>
@@ -4260,6 +5300,7 @@
         </w:rPr>
         <w:t>cardElevation</w:t>
       </w:r>
+      <w:proofErr w:type="spellEnd"/>
       <w:r>
         <w:rPr>
           <w:color w:val="080808"/>
@@ -4377,6 +5418,7 @@
         </w:rPr>
         <w:t xml:space="preserve">modifier = </w:t>
       </w:r>
+      <w:proofErr w:type="spellStart"/>
       <w:r>
         <w:rPr>
           <w:color w:val="000000"/>
@@ -4406,6 +5448,7 @@
         </w:rPr>
         <w:t>padding</w:t>
       </w:r>
+      <w:proofErr w:type="spellEnd"/>
       <w:r>
         <w:rPr>
           <w:color w:val="080808"/>
@@ -4523,6 +5566,7 @@
         </w:rPr>
         <w:t xml:space="preserve">painter = </w:t>
       </w:r>
+      <w:proofErr w:type="spellStart"/>
       <w:r>
         <w:rPr>
           <w:color w:val="009900"/>
@@ -4532,6 +5576,7 @@
         </w:rPr>
         <w:t>rememberAsyncImagePainter</w:t>
       </w:r>
+      <w:proofErr w:type="spellEnd"/>
       <w:r>
         <w:rPr>
           <w:color w:val="080808"/>
@@ -4550,6 +5595,7 @@
         </w:rPr>
         <w:t xml:space="preserve">model = </w:t>
       </w:r>
+      <w:proofErr w:type="spellStart"/>
       <w:r>
         <w:rPr>
           <w:color w:val="000000"/>
@@ -4577,6 +5623,7 @@
         </w:rPr>
         <w:t>image</w:t>
       </w:r>
+      <w:proofErr w:type="spellEnd"/>
       <w:r>
         <w:rPr>
           <w:color w:val="080808"/>
@@ -4596,6 +5643,7 @@
         <w:br/>
         <w:t xml:space="preserve">                </w:t>
       </w:r>
+      <w:proofErr w:type="spellStart"/>
       <w:r>
         <w:rPr>
           <w:color w:val="4A86E8"/>
@@ -4603,7 +5651,17 @@
           <w:szCs w:val="24"/>
           <w:lang w:val="en-US"/>
         </w:rPr>
-        <w:t xml:space="preserve">contentDescription = </w:t>
+        <w:t>contentDescription</w:t>
+      </w:r>
+      <w:proofErr w:type="spellEnd"/>
+      <w:r>
+        <w:rPr>
+          <w:color w:val="4A86E8"/>
+          <w:sz w:val="24"/>
+          <w:szCs w:val="24"/>
+          <w:lang w:val="en-US"/>
+        </w:rPr>
+        <w:t xml:space="preserve"> = </w:t>
       </w:r>
       <w:r>
         <w:rPr>
@@ -4938,6 +5996,7 @@
         </w:rPr>
         <w:t xml:space="preserve">style = </w:t>
       </w:r>
+      <w:proofErr w:type="spellStart"/>
       <w:r>
         <w:rPr>
           <w:color w:val="000000"/>
@@ -4983,6 +6042,7 @@
         </w:rPr>
         <w:t>titleLarge</w:t>
       </w:r>
+      <w:proofErr w:type="spellEnd"/>
       <w:r>
         <w:rPr>
           <w:color w:val="080808"/>
@@ -5047,6 +6107,7 @@
         </w:rPr>
         <w:t>${</w:t>
       </w:r>
+      <w:proofErr w:type="spellStart"/>
       <w:r>
         <w:rPr>
           <w:color w:val="000000"/>
@@ -5074,6 +6135,7 @@
         </w:rPr>
         <w:t>gender</w:t>
       </w:r>
+      <w:proofErr w:type="spellEnd"/>
       <w:r>
         <w:rPr>
           <w:color w:val="0037A6"/>
@@ -5156,6 +6218,7 @@
         </w:rPr>
         <w:t>${</w:t>
       </w:r>
+      <w:proofErr w:type="spellStart"/>
       <w:r>
         <w:rPr>
           <w:color w:val="000000"/>
@@ -5183,6 +6246,7 @@
         </w:rPr>
         <w:t>house</w:t>
       </w:r>
+      <w:proofErr w:type="spellEnd"/>
       <w:r>
         <w:rPr>
           <w:color w:val="0037A6"/>
@@ -5265,6 +6329,7 @@
         </w:rPr>
         <w:t>${</w:t>
       </w:r>
+      <w:proofErr w:type="spellStart"/>
       <w:r>
         <w:rPr>
           <w:color w:val="000000"/>
@@ -5292,6 +6357,7 @@
         </w:rPr>
         <w:t>alive</w:t>
       </w:r>
+      <w:proofErr w:type="spellEnd"/>
       <w:r>
         <w:rPr>
           <w:color w:val="0037A6"/>
@@ -5374,6 +6440,7 @@
         </w:rPr>
         <w:t>${</w:t>
       </w:r>
+      <w:proofErr w:type="spellStart"/>
       <w:r>
         <w:rPr>
           <w:color w:val="000000"/>
@@ -5401,6 +6468,7 @@
         </w:rPr>
         <w:t>actor</w:t>
       </w:r>
+      <w:proofErr w:type="spellEnd"/>
       <w:r>
         <w:rPr>
           <w:color w:val="0037A6"/>
@@ -5545,14 +6613,30 @@
           <w:rFonts w:eastAsia="Calibri"/>
         </w:rPr>
         <w:lastRenderedPageBreak/>
-        <w:t xml:space="preserve">En el MainActivity mandamos a llamar la pantalla de </w:t>
-      </w:r>
+        <w:t xml:space="preserve">En el </w:t>
+      </w:r>
+      <w:proofErr w:type="spellStart"/>
       <w:r>
         <w:rPr>
           <w:rFonts w:eastAsia="Calibri"/>
         </w:rPr>
+        <w:t>MainActivity</w:t>
+      </w:r>
+      <w:proofErr w:type="spellEnd"/>
+      <w:r>
+        <w:rPr>
+          <w:rFonts w:eastAsia="Calibri"/>
+        </w:rPr>
+        <w:t xml:space="preserve"> mandamos a llamar la pantalla de </w:t>
+      </w:r>
+      <w:proofErr w:type="spellStart"/>
+      <w:r>
+        <w:rPr>
+          <w:rFonts w:eastAsia="Calibri"/>
+        </w:rPr>
         <w:t>CharacterListScreen</w:t>
       </w:r>
+      <w:proofErr w:type="spellEnd"/>
     </w:p>
     <w:p>
       <w:pPr>
@@ -5623,21 +6707,49 @@
         </w:rPr>
         <w:t xml:space="preserve">class </w:t>
       </w:r>
+      <w:proofErr w:type="spellStart"/>
       <w:r>
         <w:rPr>
           <w:rFonts w:ascii="Courier New" w:hAnsi="Courier New" w:cs="Courier New"/>
           <w:color w:val="000000"/>
           <w:lang w:val="en-US" w:eastAsia="es-MX"/>
         </w:rPr>
-        <w:t xml:space="preserve">MainActivity </w:t>
-      </w:r>
+        <w:t>MainActivity</w:t>
+      </w:r>
+      <w:proofErr w:type="spellEnd"/>
       <w:r>
         <w:rPr>
           <w:rFonts w:ascii="Courier New" w:hAnsi="Courier New" w:cs="Courier New"/>
-          <w:color w:val="080808"/>
+          <w:color w:val="000000"/>
           <w:lang w:val="en-US" w:eastAsia="es-MX"/>
         </w:rPr>
-        <w:t>: ComponentActivity() {</w:t>
+        <w:t xml:space="preserve"> </w:t>
+      </w:r>
+      <w:r>
+        <w:rPr>
+          <w:rFonts w:ascii="Courier New" w:hAnsi="Courier New" w:cs="Courier New"/>
+          <w:color w:val="080808"/>
+          <w:lang w:val="en-US" w:eastAsia="es-MX"/>
+        </w:rPr>
+        <w:t xml:space="preserve">: </w:t>
+      </w:r>
+      <w:proofErr w:type="spellStart"/>
+      <w:r>
+        <w:rPr>
+          <w:rFonts w:ascii="Courier New" w:hAnsi="Courier New" w:cs="Courier New"/>
+          <w:color w:val="080808"/>
+          <w:lang w:val="en-US" w:eastAsia="es-MX"/>
+        </w:rPr>
+        <w:t>ComponentActivity</w:t>
+      </w:r>
+      <w:proofErr w:type="spellEnd"/>
+      <w:r>
+        <w:rPr>
+          <w:rFonts w:ascii="Courier New" w:hAnsi="Courier New" w:cs="Courier New"/>
+          <w:color w:val="080808"/>
+          <w:lang w:val="en-US" w:eastAsia="es-MX"/>
+        </w:rPr>
+        <w:t>() {</w:t>
       </w:r>
       <w:r>
         <w:rPr>
@@ -5656,6 +6768,7 @@
         </w:rPr>
         <w:t xml:space="preserve">override fun </w:t>
       </w:r>
+      <w:proofErr w:type="spellStart"/>
       <w:r>
         <w:rPr>
           <w:rFonts w:ascii="Courier New" w:hAnsi="Courier New" w:cs="Courier New"/>
@@ -5664,6 +6777,7 @@
         </w:rPr>
         <w:t>onCreate</w:t>
       </w:r>
+      <w:proofErr w:type="spellEnd"/>
       <w:r>
         <w:rPr>
           <w:rFonts w:ascii="Courier New" w:hAnsi="Courier New" w:cs="Courier New"/>
@@ -5672,6 +6786,7 @@
         </w:rPr>
         <w:t>(</w:t>
       </w:r>
+      <w:proofErr w:type="spellStart"/>
       <w:r>
         <w:rPr>
           <w:rFonts w:ascii="Courier New" w:hAnsi="Courier New" w:cs="Courier New"/>
@@ -5680,6 +6795,7 @@
         </w:rPr>
         <w:t>savedInstanceState</w:t>
       </w:r>
+      <w:proofErr w:type="spellEnd"/>
       <w:r>
         <w:rPr>
           <w:rFonts w:ascii="Courier New" w:hAnsi="Courier New" w:cs="Courier New"/>
@@ -5713,6 +6829,7 @@
         <w:br/>
         <w:t xml:space="preserve">        </w:t>
       </w:r>
+      <w:proofErr w:type="spellStart"/>
       <w:r>
         <w:rPr>
           <w:rFonts w:ascii="Courier New" w:hAnsi="Courier New" w:cs="Courier New"/>
@@ -5727,8 +6844,18 @@
           <w:color w:val="080808"/>
           <w:lang w:val="en-US" w:eastAsia="es-MX"/>
         </w:rPr>
-        <w:t>.onCreate(</w:t>
-      </w:r>
+        <w:t>.onCreate</w:t>
+      </w:r>
+      <w:proofErr w:type="spellEnd"/>
+      <w:r>
+        <w:rPr>
+          <w:rFonts w:ascii="Courier New" w:hAnsi="Courier New" w:cs="Courier New"/>
+          <w:color w:val="080808"/>
+          <w:lang w:val="en-US" w:eastAsia="es-MX"/>
+        </w:rPr>
+        <w:t>(</w:t>
+      </w:r>
+      <w:proofErr w:type="spellStart"/>
       <w:r>
         <w:rPr>
           <w:rFonts w:ascii="Courier New" w:hAnsi="Courier New" w:cs="Courier New"/>
@@ -5737,6 +6864,7 @@
         </w:rPr>
         <w:t>savedInstanceState</w:t>
       </w:r>
+      <w:proofErr w:type="spellEnd"/>
       <w:r>
         <w:rPr>
           <w:rFonts w:ascii="Courier New" w:hAnsi="Courier New" w:cs="Courier New"/>
@@ -5754,6 +6882,7 @@
         <w:br/>
         <w:t xml:space="preserve">        </w:t>
       </w:r>
+      <w:proofErr w:type="spellStart"/>
       <w:r>
         <w:rPr>
           <w:rFonts w:ascii="Courier New" w:hAnsi="Courier New" w:cs="Courier New"/>
@@ -5764,6 +6893,7 @@
         </w:rPr>
         <w:t>enableEdgeToEdge</w:t>
       </w:r>
+      <w:proofErr w:type="spellEnd"/>
       <w:r>
         <w:rPr>
           <w:rFonts w:ascii="Courier New" w:hAnsi="Courier New" w:cs="Courier New"/>
@@ -5781,6 +6911,7 @@
         <w:br/>
         <w:t xml:space="preserve">        </w:t>
       </w:r>
+      <w:proofErr w:type="spellStart"/>
       <w:r>
         <w:rPr>
           <w:rFonts w:ascii="Courier New" w:hAnsi="Courier New" w:cs="Courier New"/>
@@ -5789,7 +6920,18 @@
           <w:color w:val="00627A"/>
           <w:lang w:val="en-US" w:eastAsia="es-MX"/>
         </w:rPr>
-        <w:t xml:space="preserve">setContent </w:t>
+        <w:t>setContent</w:t>
+      </w:r>
+      <w:proofErr w:type="spellEnd"/>
+      <w:r>
+        <w:rPr>
+          <w:rFonts w:ascii="Courier New" w:hAnsi="Courier New" w:cs="Courier New"/>
+          <w:i/>
+          <w:iCs/>
+          <w:color w:val="00627A"/>
+          <w:lang w:val="en-US" w:eastAsia="es-MX"/>
+        </w:rPr>
+        <w:t xml:space="preserve"> </w:t>
       </w:r>
       <w:r>
         <w:rPr>
@@ -5822,14 +6964,25 @@
         <w:br/>
         <w:t xml:space="preserve">            </w:t>
       </w:r>
+      <w:proofErr w:type="spellStart"/>
       <w:r>
         <w:rPr>
           <w:rFonts w:ascii="Courier New" w:hAnsi="Courier New" w:cs="Courier New"/>
           <w:color w:val="0033B3"/>
           <w:lang w:val="en-US" w:eastAsia="es-MX"/>
         </w:rPr>
-        <w:t xml:space="preserve">val </w:t>
-      </w:r>
+        <w:t>val</w:t>
+      </w:r>
+      <w:proofErr w:type="spellEnd"/>
+      <w:r>
+        <w:rPr>
+          <w:rFonts w:ascii="Courier New" w:hAnsi="Courier New" w:cs="Courier New"/>
+          <w:color w:val="0033B3"/>
+          <w:lang w:val="en-US" w:eastAsia="es-MX"/>
+        </w:rPr>
+        <w:t xml:space="preserve"> </w:t>
+      </w:r>
+      <w:proofErr w:type="spellStart"/>
       <w:r>
         <w:rPr>
           <w:rFonts w:ascii="Courier New" w:hAnsi="Courier New" w:cs="Courier New"/>
@@ -5838,6 +6991,7 @@
         </w:rPr>
         <w:t>characterViewModel</w:t>
       </w:r>
+      <w:proofErr w:type="spellEnd"/>
       <w:r>
         <w:rPr>
           <w:rFonts w:ascii="Courier New" w:hAnsi="Courier New" w:cs="Courier New"/>
@@ -5846,22 +7000,33 @@
         </w:rPr>
         <w:t xml:space="preserve">: </w:t>
       </w:r>
+      <w:proofErr w:type="spellStart"/>
       <w:r>
         <w:rPr>
           <w:rFonts w:ascii="Courier New" w:hAnsi="Courier New" w:cs="Courier New"/>
           <w:color w:val="000000"/>
           <w:lang w:val="en-US" w:eastAsia="es-MX"/>
         </w:rPr>
-        <w:t xml:space="preserve">CharacterViewModel </w:t>
-      </w:r>
+        <w:t>CharacterViewModel</w:t>
+      </w:r>
+      <w:proofErr w:type="spellEnd"/>
       <w:r>
         <w:rPr>
           <w:rFonts w:ascii="Courier New" w:hAnsi="Courier New" w:cs="Courier New"/>
-          <w:color w:val="080808"/>
+          <w:color w:val="000000"/>
           <w:lang w:val="en-US" w:eastAsia="es-MX"/>
         </w:rPr>
+        <w:t xml:space="preserve"> </w:t>
+      </w:r>
+      <w:r>
+        <w:rPr>
+          <w:rFonts w:ascii="Courier New" w:hAnsi="Courier New" w:cs="Courier New"/>
+          <w:color w:val="080808"/>
+          <w:lang w:val="en-US" w:eastAsia="es-MX"/>
+        </w:rPr>
         <w:t xml:space="preserve">= </w:t>
       </w:r>
+      <w:proofErr w:type="spellStart"/>
       <w:r>
         <w:rPr>
           <w:rFonts w:ascii="Courier New" w:hAnsi="Courier New" w:cs="Courier New"/>
@@ -5870,6 +7035,7 @@
         </w:rPr>
         <w:t>viewModel</w:t>
       </w:r>
+      <w:proofErr w:type="spellEnd"/>
       <w:r>
         <w:rPr>
           <w:rFonts w:ascii="Courier New" w:hAnsi="Courier New" w:cs="Courier New"/>
@@ -5887,6 +7053,7 @@
         <w:br/>
         <w:t xml:space="preserve">            </w:t>
       </w:r>
+      <w:proofErr w:type="spellStart"/>
       <w:r>
         <w:rPr>
           <w:rFonts w:ascii="Courier New" w:hAnsi="Courier New" w:cs="Courier New"/>
@@ -5895,6 +7062,7 @@
         </w:rPr>
         <w:t>CharacterListScreen</w:t>
       </w:r>
+      <w:proofErr w:type="spellEnd"/>
       <w:r>
         <w:rPr>
           <w:rFonts w:ascii="Courier New" w:hAnsi="Courier New" w:cs="Courier New"/>
@@ -5903,14 +7071,25 @@
         </w:rPr>
         <w:t>(</w:t>
       </w:r>
+      <w:proofErr w:type="spellStart"/>
       <w:r>
         <w:rPr>
           <w:rFonts w:ascii="Courier New" w:hAnsi="Courier New" w:cs="Courier New"/>
           <w:color w:val="4A86E8"/>
           <w:lang w:val="en-US" w:eastAsia="es-MX"/>
         </w:rPr>
-        <w:t xml:space="preserve">viewModel = </w:t>
-      </w:r>
+        <w:t>viewModel</w:t>
+      </w:r>
+      <w:proofErr w:type="spellEnd"/>
+      <w:r>
+        <w:rPr>
+          <w:rFonts w:ascii="Courier New" w:hAnsi="Courier New" w:cs="Courier New"/>
+          <w:color w:val="4A86E8"/>
+          <w:lang w:val="en-US" w:eastAsia="es-MX"/>
+        </w:rPr>
+        <w:t xml:space="preserve"> = </w:t>
+      </w:r>
+      <w:proofErr w:type="spellStart"/>
       <w:r>
         <w:rPr>
           <w:rFonts w:ascii="Courier New" w:hAnsi="Courier New" w:cs="Courier New"/>
@@ -5919,6 +7098,7 @@
         </w:rPr>
         <w:t>characterViewModel</w:t>
       </w:r>
+      <w:proofErr w:type="spellEnd"/>
       <w:r>
         <w:rPr>
           <w:rFonts w:ascii="Courier New" w:hAnsi="Courier New" w:cs="Courier New"/>
@@ -6154,8 +7334,16 @@
         <w:rPr>
           <w:rFonts w:eastAsia="Calibri"/>
         </w:rPr>
-        <w:t>ostrando los personajes con los atributos especificados en el data class</w:t>
-      </w:r>
+        <w:t xml:space="preserve">ostrando los personajes con los atributos especificados en el data </w:t>
+      </w:r>
+      <w:proofErr w:type="spellStart"/>
+      <w:r>
+        <w:rPr>
+          <w:rFonts w:eastAsia="Calibri"/>
+        </w:rPr>
+        <w:t>class</w:t>
+      </w:r>
+      <w:proofErr w:type="spellEnd"/>
       <w:r>
         <w:rPr>
           <w:rFonts w:eastAsia="Calibri"/>
@@ -6188,12 +7376,54 @@
         <w:rPr>
           <w:rFonts w:eastAsia="Calibri"/>
         </w:rPr>
-        <w:t>La implementación del consumo de una API en una aplicación móvil permitió comprender de manera práctica cómo interactuar con servicios externos, estructurar datos mediante clases modelo y presentar información de forma atractiva usando Jetpack Compose. El uso de Retrofit facilitó la conexión con la API, mientras que la arquitectura MVVM aseguró una gestión ordenada del estado y la lógica de negocio. Est</w:t>
-      </w:r>
+        <w:t xml:space="preserve">La implementación del consumo de una API en una aplicación móvil permitió comprender de manera práctica cómo interactuar con servicios externos, estructurar datos mediante clases modelo y presentar información de forma atractiva usando </w:t>
+      </w:r>
+      <w:proofErr w:type="spellStart"/>
       <w:r>
         <w:rPr>
           <w:rFonts w:eastAsia="Calibri"/>
         </w:rPr>
+        <w:t>Jetpack</w:t>
+      </w:r>
+      <w:proofErr w:type="spellEnd"/>
+      <w:r>
+        <w:rPr>
+          <w:rFonts w:eastAsia="Calibri"/>
+        </w:rPr>
+        <w:t xml:space="preserve"> </w:t>
+      </w:r>
+      <w:proofErr w:type="spellStart"/>
+      <w:r>
+        <w:rPr>
+          <w:rFonts w:eastAsia="Calibri"/>
+        </w:rPr>
+        <w:t>Compose</w:t>
+      </w:r>
+      <w:proofErr w:type="spellEnd"/>
+      <w:r>
+        <w:rPr>
+          <w:rFonts w:eastAsia="Calibri"/>
+        </w:rPr>
+        <w:t xml:space="preserve">. El uso de </w:t>
+      </w:r>
+      <w:proofErr w:type="spellStart"/>
+      <w:r>
+        <w:rPr>
+          <w:rFonts w:eastAsia="Calibri"/>
+        </w:rPr>
+        <w:t>Retrofit</w:t>
+      </w:r>
+      <w:proofErr w:type="spellEnd"/>
+      <w:r>
+        <w:rPr>
+          <w:rFonts w:eastAsia="Calibri"/>
+        </w:rPr>
+        <w:t xml:space="preserve"> facilitó la conexión con la API, mientras que la arquitectura MVVM aseguró una gestión ordenada del estado y la lógica de negocio. Est</w:t>
+      </w:r>
+      <w:r>
+        <w:rPr>
+          <w:rFonts w:eastAsia="Calibri"/>
+        </w:rPr>
         <w:t>a práctica demostró</w:t>
       </w:r>
       <w:r>
@@ -6206,7 +7436,35 @@
         <w:rPr>
           <w:rFonts w:eastAsia="Calibri"/>
         </w:rPr>
-        <w:t>, como el consumir información de API’s publicas o información alojada en la web</w:t>
+        <w:t xml:space="preserve">, como el consumir información de </w:t>
+      </w:r>
+      <w:proofErr w:type="spellStart"/>
+      <w:r>
+        <w:rPr>
+          <w:rFonts w:eastAsia="Calibri"/>
+        </w:rPr>
+        <w:t>API’s</w:t>
+      </w:r>
+      <w:proofErr w:type="spellEnd"/>
+      <w:r>
+        <w:rPr>
+          <w:rFonts w:eastAsia="Calibri"/>
+        </w:rPr>
+        <w:t xml:space="preserve"> </w:t>
+      </w:r>
+      <w:proofErr w:type="spellStart"/>
+      <w:r>
+        <w:rPr>
+          <w:rFonts w:eastAsia="Calibri"/>
+        </w:rPr>
+        <w:t>publicas</w:t>
+      </w:r>
+      <w:proofErr w:type="spellEnd"/>
+      <w:r>
+        <w:rPr>
+          <w:rFonts w:eastAsia="Calibri"/>
+        </w:rPr>
+        <w:t xml:space="preserve"> o información alojada en la web</w:t>
       </w:r>
       <w:r>
         <w:rPr>
@@ -23408,21 +24666,6 @@
 </file>
 
 <file path=customXml/item1.xml><?xml version="1.0" encoding="utf-8"?>
-<p:properties xmlns:p="http://schemas.microsoft.com/office/2006/metadata/properties" xmlns:xsi="http://www.w3.org/2001/XMLSchema-instance" xmlns:pc="http://schemas.microsoft.com/office/infopath/2007/PartnerControls">
-  <documentManagement/>
-</p:properties>
-</file>
-
-<file path=customXml/item2.xml><?xml version="1.0" encoding="utf-8"?>
-<?mso-contentType ?>
-<FormTemplates xmlns="http://schemas.microsoft.com/sharepoint/v3/contenttype/forms">
-  <Display>DocumentLibraryForm</Display>
-  <Edit>DocumentLibraryForm</Edit>
-  <New>DocumentLibraryForm</New>
-</FormTemplates>
-</file>
-
-<file path=customXml/item3.xml><?xml version="1.0" encoding="utf-8"?>
 <ct:contentTypeSchema xmlns:ct="http://schemas.microsoft.com/office/2006/metadata/contentType" xmlns:ma="http://schemas.microsoft.com/office/2006/metadata/properties/metaAttributes" ct:_="" ma:_="" ma:contentTypeName="Documento" ma:contentTypeID="0x0101009BA44E9E1D08EA4F94AA2BDA716D9AB1" ma:contentTypeVersion="0" ma:contentTypeDescription="Crear nuevo documento." ma:contentTypeScope="" ma:versionID="a1727d145b3d1bcba3e43cc8381612d8">
   <xsd:schema xmlns:xsd="http://www.w3.org/2001/XMLSchema" xmlns:xs="http://www.w3.org/2001/XMLSchema" xmlns:p="http://schemas.microsoft.com/office/2006/metadata/properties" targetNamespace="http://schemas.microsoft.com/office/2006/metadata/properties" ma:root="true" ma:fieldsID="5b2b1fa7a59e354d7f595b7732424404">
     <xsd:element name="properties">
@@ -23536,28 +24779,26 @@
 </ct:contentTypeSchema>
 </file>
 
+<file path=customXml/item2.xml><?xml version="1.0" encoding="utf-8"?>
+<?mso-contentType ?>
+<FormTemplates xmlns="http://schemas.microsoft.com/sharepoint/v3/contenttype/forms">
+  <Display>DocumentLibraryForm</Display>
+  <Edit>DocumentLibraryForm</Edit>
+  <New>DocumentLibraryForm</New>
+</FormTemplates>
+</file>
+
+<file path=customXml/item3.xml><?xml version="1.0" encoding="utf-8"?>
+<p:properties xmlns:p="http://schemas.microsoft.com/office/2006/metadata/properties" xmlns:xsi="http://www.w3.org/2001/XMLSchema-instance" xmlns:pc="http://schemas.microsoft.com/office/infopath/2007/PartnerControls">
+  <documentManagement/>
+</p:properties>
+</file>
+
 <file path=customXml/item4.xml><?xml version="1.0" encoding="utf-8"?>
 <b:Sources xmlns:b="http://schemas.openxmlformats.org/officeDocument/2006/bibliography" xmlns="http://schemas.openxmlformats.org/officeDocument/2006/bibliography" SelectedStyle="\APA.XSL" StyleName="APA"/>
 </file>
 
 <file path=customXml/itemProps1.xml><?xml version="1.0" encoding="utf-8"?>
-<ds:datastoreItem xmlns:ds="http://schemas.openxmlformats.org/officeDocument/2006/customXml" ds:itemID="{65CE1976-F762-4F0A-8509-87A999F28E7C}">
-  <ds:schemaRefs>
-    <ds:schemaRef ds:uri="http://schemas.microsoft.com/office/2006/metadata/properties"/>
-    <ds:schemaRef ds:uri="http://schemas.microsoft.com/office/infopath/2007/PartnerControls"/>
-  </ds:schemaRefs>
-</ds:datastoreItem>
-</file>
-
-<file path=customXml/itemProps2.xml><?xml version="1.0" encoding="utf-8"?>
-<ds:datastoreItem xmlns:ds="http://schemas.openxmlformats.org/officeDocument/2006/customXml" ds:itemID="{ED30E983-7BA1-4809-8481-2220550FFD4F}">
-  <ds:schemaRefs>
-    <ds:schemaRef ds:uri="http://schemas.microsoft.com/sharepoint/v3/contenttype/forms"/>
-  </ds:schemaRefs>
-</ds:datastoreItem>
-</file>
-
-<file path=customXml/itemProps3.xml><?xml version="1.0" encoding="utf-8"?>
 <ds:datastoreItem xmlns:ds="http://schemas.openxmlformats.org/officeDocument/2006/customXml" ds:itemID="{0076BEB9-1920-4E7B-B2B0-341ECBEBE7DB}">
   <ds:schemaRefs>
     <ds:schemaRef ds:uri="http://schemas.microsoft.com/office/2006/metadata/contentType"/>
@@ -23573,6 +24814,23 @@
 </ds:datastoreItem>
 </file>
 
+<file path=customXml/itemProps2.xml><?xml version="1.0" encoding="utf-8"?>
+<ds:datastoreItem xmlns:ds="http://schemas.openxmlformats.org/officeDocument/2006/customXml" ds:itemID="{ED30E983-7BA1-4809-8481-2220550FFD4F}">
+  <ds:schemaRefs>
+    <ds:schemaRef ds:uri="http://schemas.microsoft.com/sharepoint/v3/contenttype/forms"/>
+  </ds:schemaRefs>
+</ds:datastoreItem>
+</file>
+
+<file path=customXml/itemProps3.xml><?xml version="1.0" encoding="utf-8"?>
+<ds:datastoreItem xmlns:ds="http://schemas.openxmlformats.org/officeDocument/2006/customXml" ds:itemID="{65CE1976-F762-4F0A-8509-87A999F28E7C}">
+  <ds:schemaRefs>
+    <ds:schemaRef ds:uri="http://schemas.microsoft.com/office/2006/metadata/properties"/>
+    <ds:schemaRef ds:uri="http://schemas.microsoft.com/office/infopath/2007/PartnerControls"/>
+  </ds:schemaRefs>
+</ds:datastoreItem>
+</file>
+
 <file path=customXml/itemProps4.xml><?xml version="1.0" encoding="utf-8"?>
 <ds:datastoreItem xmlns:ds="http://schemas.openxmlformats.org/officeDocument/2006/customXml" ds:itemID="{E722A048-03F0-494E-97FF-91008CC168B1}">
   <ds:schemaRefs>

</xml_diff>